<commit_message>
Continuation document de conception
</commit_message>
<xml_diff>
--- a/C61/Sprint0/Conception.docx
+++ b/C61/Sprint0/Conception.docx
@@ -1,6 +1,6 @@
 
 <file path=word/document.xml><?xml version="1.0" encoding="utf-8"?>
-<w:document xmlns:wpc="http://schemas.microsoft.com/office/word/2010/wordprocessingCanvas" xmlns:cx="http://schemas.microsoft.com/office/drawing/2014/chartex" xmlns:cx1="http://schemas.microsoft.com/office/drawing/2015/9/8/chartex" xmlns:cx2="http://schemas.microsoft.com/office/drawing/2015/10/21/chartex" xmlns:cx3="http://schemas.microsoft.com/office/drawing/2016/5/9/chartex" xmlns:cx4="http://schemas.microsoft.com/office/drawing/2016/5/10/chartex" xmlns:cx5="http://schemas.microsoft.com/office/drawing/2016/5/11/chartex" xmlns:cx6="http://schemas.microsoft.com/office/drawing/2016/5/12/chartex" xmlns:cx7="http://schemas.microsoft.com/office/drawing/2016/5/13/chartex" xmlns:cx8="http://schemas.microsoft.com/office/drawing/2016/5/14/chartex" xmlns:mc="http://schemas.openxmlformats.org/markup-compatibility/2006" xmlns:aink="http://schemas.microsoft.com/office/drawing/2016/ink" xmlns:am3d="http://schemas.microsoft.com/office/drawing/2017/model3d" xmlns:o="urn:schemas-microsoft-com:office:office" xmlns:oel="http://schemas.microsoft.com/office/2019/extlst" xmlns:r="http://schemas.openxmlformats.org/officeDocument/2006/relationships" xmlns:m="http://schemas.openxmlformats.org/officeDocument/2006/math" xmlns:v="urn:schemas-microsoft-com:vml" xmlns:wp14="http://schemas.microsoft.com/office/word/2010/wordprocessingDrawing" xmlns:wp="http://schemas.openxmlformats.org/drawingml/2006/wordprocessingDrawing" xmlns:w10="urn:schemas-microsoft-com:office:word" xmlns:w="http://schemas.openxmlformats.org/wordprocessingml/2006/main" xmlns:w14="http://schemas.microsoft.com/office/word/2010/wordml" xmlns:w15="http://schemas.microsoft.com/office/word/2012/wordml" xmlns:w16cex="http://schemas.microsoft.com/office/word/2018/wordml/cex" xmlns:w16cid="http://schemas.microsoft.com/office/word/2016/wordml/cid" xmlns:w16="http://schemas.microsoft.com/office/word/2018/wordml" xmlns:w16sdtdh="http://schemas.microsoft.com/office/word/2020/wordml/sdtdatahash" xmlns:w16se="http://schemas.microsoft.com/office/word/2015/wordml/symex" xmlns:wpg="http://schemas.microsoft.com/office/word/2010/wordprocessingGroup" xmlns:wpi="http://schemas.microsoft.com/office/word/2010/wordprocessingInk" xmlns:wne="http://schemas.microsoft.com/office/word/2006/wordml" xmlns:wps="http://schemas.microsoft.com/office/word/2010/wordprocessingShape" mc:Ignorable="w14 w15 w16se w16cid w16 w16cex w16sdtdh wp14">
+<w:document xmlns:wpc="http://schemas.microsoft.com/office/word/2010/wordprocessingCanvas" xmlns:cx="http://schemas.microsoft.com/office/drawing/2014/chartex" xmlns:cx1="http://schemas.microsoft.com/office/drawing/2015/9/8/chartex" xmlns:cx2="http://schemas.microsoft.com/office/drawing/2015/10/21/chartex" xmlns:cx3="http://schemas.microsoft.com/office/drawing/2016/5/9/chartex" xmlns:cx4="http://schemas.microsoft.com/office/drawing/2016/5/10/chartex" xmlns:cx5="http://schemas.microsoft.com/office/drawing/2016/5/11/chartex" xmlns:cx6="http://schemas.microsoft.com/office/drawing/2016/5/12/chartex" xmlns:cx7="http://schemas.microsoft.com/office/drawing/2016/5/13/chartex" xmlns:cx8="http://schemas.microsoft.com/office/drawing/2016/5/14/chartex" xmlns:mc="http://schemas.openxmlformats.org/markup-compatibility/2006" xmlns:aink="http://schemas.microsoft.com/office/drawing/2016/ink" xmlns:am3d="http://schemas.microsoft.com/office/drawing/2017/model3d" xmlns:o="urn:schemas-microsoft-com:office:office" xmlns:r="http://schemas.openxmlformats.org/officeDocument/2006/relationships" xmlns:m="http://schemas.openxmlformats.org/officeDocument/2006/math" xmlns:v="urn:schemas-microsoft-com:vml" xmlns:wp14="http://schemas.microsoft.com/office/word/2010/wordprocessingDrawing" xmlns:wp="http://schemas.openxmlformats.org/drawingml/2006/wordprocessingDrawing" xmlns:w10="urn:schemas-microsoft-com:office:word" xmlns:w="http://schemas.openxmlformats.org/wordprocessingml/2006/main" xmlns:w14="http://schemas.microsoft.com/office/word/2010/wordml" xmlns:w15="http://schemas.microsoft.com/office/word/2012/wordml" xmlns:w16cex="http://schemas.microsoft.com/office/word/2018/wordml/cex" xmlns:w16cid="http://schemas.microsoft.com/office/word/2016/wordml/cid" xmlns:w16="http://schemas.microsoft.com/office/word/2018/wordml" xmlns:w16sdtdh="http://schemas.microsoft.com/office/word/2020/wordml/sdtdatahash" xmlns:w16se="http://schemas.microsoft.com/office/word/2015/wordml/symex" xmlns:wpg="http://schemas.microsoft.com/office/word/2010/wordprocessingGroup" xmlns:wpi="http://schemas.microsoft.com/office/word/2010/wordprocessingInk" xmlns:wne="http://schemas.microsoft.com/office/word/2006/wordml" xmlns:wps="http://schemas.microsoft.com/office/word/2010/wordprocessingShape" mc:Ignorable="w14 w15 w16se w16cid w16 w16cex w16sdtdh wp14">
   <w:body>
     <w:p>
       <w:pPr>
@@ -578,7 +578,23 @@
           <w:sz w:val="28"/>
           <w:szCs w:val="28"/>
         </w:rPr>
-        <w:t>à incorporer puisque notre projet contient un site web ainsi qu’un jeu fait avec Unity.</w:t>
+        <w:t xml:space="preserve">à incorporer puisque notre projet contient un site web ainsi qu’un jeu fait avec </w:t>
+      </w:r>
+      <w:proofErr w:type="spellStart"/>
+      <w:r>
+        <w:rPr>
+          <w:sz w:val="28"/>
+          <w:szCs w:val="28"/>
+        </w:rPr>
+        <w:t>Unity</w:t>
+      </w:r>
+      <w:proofErr w:type="spellEnd"/>
+      <w:r>
+        <w:rPr>
+          <w:sz w:val="28"/>
+          <w:szCs w:val="28"/>
+        </w:rPr>
+        <w:t>.</w:t>
       </w:r>
       <w:r>
         <w:rPr>
@@ -634,7 +650,23 @@
           <w:sz w:val="28"/>
           <w:szCs w:val="28"/>
         </w:rPr>
-        <w:t xml:space="preserve"> (case insensitive)</w:t>
+        <w:t xml:space="preserve"> (case </w:t>
+      </w:r>
+      <w:proofErr w:type="spellStart"/>
+      <w:r>
+        <w:rPr>
+          <w:sz w:val="28"/>
+          <w:szCs w:val="28"/>
+        </w:rPr>
+        <w:t>insensitive</w:t>
+      </w:r>
+      <w:proofErr w:type="spellEnd"/>
+      <w:r>
+        <w:rPr>
+          <w:sz w:val="28"/>
+          <w:szCs w:val="28"/>
+        </w:rPr>
+        <w:t>)</w:t>
       </w:r>
       <w:r>
         <w:rPr>
@@ -1643,6 +1675,13 @@
           <w:sz w:val="28"/>
           <w:szCs w:val="28"/>
         </w:rPr>
+        <w:t xml:space="preserve"> </w:t>
+      </w:r>
+      <w:r>
+        <w:rPr>
+          <w:sz w:val="28"/>
+          <w:szCs w:val="28"/>
+        </w:rPr>
         <w:t>(%)</w:t>
       </w:r>
       <w:r>
@@ -1657,6 +1696,13 @@
           <w:sz w:val="28"/>
           <w:szCs w:val="28"/>
         </w:rPr>
+        <w:t xml:space="preserve"> </w:t>
+      </w:r>
+      <w:r>
+        <w:rPr>
+          <w:sz w:val="28"/>
+          <w:szCs w:val="28"/>
+        </w:rPr>
         <w:t>(%)</w:t>
       </w:r>
       <w:r>
@@ -1665,6 +1711,13 @@
           <w:szCs w:val="28"/>
         </w:rPr>
         <w:t>, le volume des effets du jeu</w:t>
+      </w:r>
+      <w:r>
+        <w:rPr>
+          <w:sz w:val="28"/>
+          <w:szCs w:val="28"/>
+        </w:rPr>
+        <w:t xml:space="preserve"> </w:t>
       </w:r>
       <w:r>
         <w:rPr>
@@ -1859,7 +1912,21 @@
           <w:sz w:val="28"/>
           <w:szCs w:val="28"/>
         </w:rPr>
-        <w:t>e sont pas vide et</w:t>
+        <w:t xml:space="preserve">e sont pas </w:t>
+      </w:r>
+      <w:r>
+        <w:rPr>
+          <w:sz w:val="28"/>
+          <w:szCs w:val="28"/>
+        </w:rPr>
+        <w:t>vides</w:t>
+      </w:r>
+      <w:r>
+        <w:rPr>
+          <w:sz w:val="28"/>
+          <w:szCs w:val="28"/>
+        </w:rPr>
+        <w:t xml:space="preserve"> et</w:t>
       </w:r>
       <w:r>
         <w:rPr>
@@ -2007,7 +2074,21 @@
           <w:sz w:val="28"/>
           <w:szCs w:val="28"/>
         </w:rPr>
-        <w:t>. Les musiques vont êtres affichées avec ces informations : nom</w:t>
+        <w:t xml:space="preserve">. Les musiques vont </w:t>
+      </w:r>
+      <w:r>
+        <w:rPr>
+          <w:sz w:val="28"/>
+          <w:szCs w:val="28"/>
+        </w:rPr>
+        <w:t>être affichés</w:t>
+      </w:r>
+      <w:r>
+        <w:rPr>
+          <w:sz w:val="28"/>
+          <w:szCs w:val="28"/>
+        </w:rPr>
+        <w:t xml:space="preserve"> avec ces informations : nom</w:t>
       </w:r>
       <w:r>
         <w:rPr>
@@ -2409,6 +2490,385 @@
     <w:p>
       <w:pPr>
         <w:rPr>
+          <w:sz w:val="28"/>
+          <w:szCs w:val="28"/>
+        </w:rPr>
+      </w:pPr>
+      <w:r>
+        <w:rPr>
+          <w:sz w:val="28"/>
+          <w:szCs w:val="28"/>
+        </w:rPr>
+        <w:t xml:space="preserve">Pour échanger des informations à l’externe en entrée et en sortie dans notre projet, nous avons opté pour </w:t>
+      </w:r>
+      <w:r>
+        <w:rPr>
+          <w:sz w:val="28"/>
+          <w:szCs w:val="28"/>
+        </w:rPr>
+        <w:t>une</w:t>
+      </w:r>
+      <w:r>
+        <w:rPr>
+          <w:sz w:val="28"/>
+          <w:szCs w:val="28"/>
+        </w:rPr>
+        <w:t xml:space="preserve"> base de données non relationnelle utilisant « NoSQL ».</w:t>
+      </w:r>
+      <w:r>
+        <w:rPr>
+          <w:sz w:val="28"/>
+          <w:szCs w:val="28"/>
+        </w:rPr>
+        <w:t xml:space="preserve"> Notre choix</w:t>
+      </w:r>
+      <w:r>
+        <w:rPr>
+          <w:sz w:val="28"/>
+          <w:szCs w:val="28"/>
+        </w:rPr>
+        <w:t xml:space="preserve"> pour le système de gestion de base de données</w:t>
+      </w:r>
+      <w:r>
+        <w:rPr>
+          <w:sz w:val="28"/>
+          <w:szCs w:val="28"/>
+        </w:rPr>
+        <w:t xml:space="preserve"> est « MongoDB » et nous pensons que c’est un bon choix puisque ce système est orienté documents</w:t>
+      </w:r>
+      <w:r>
+        <w:rPr>
+          <w:sz w:val="28"/>
+          <w:szCs w:val="28"/>
+        </w:rPr>
+        <w:t xml:space="preserve"> et </w:t>
+      </w:r>
+      <w:r>
+        <w:rPr>
+          <w:sz w:val="28"/>
+          <w:szCs w:val="28"/>
+        </w:rPr>
+        <w:t xml:space="preserve">est très flexible </w:t>
+      </w:r>
+      <w:r>
+        <w:rPr>
+          <w:sz w:val="28"/>
+          <w:szCs w:val="28"/>
+        </w:rPr>
+        <w:t>tout en supportant de grands volumes de données</w:t>
+      </w:r>
+      <w:r>
+        <w:rPr>
+          <w:sz w:val="28"/>
+          <w:szCs w:val="28"/>
+        </w:rPr>
+        <w:t>.</w:t>
+      </w:r>
+      <w:r>
+        <w:rPr>
+          <w:sz w:val="28"/>
+          <w:szCs w:val="28"/>
+        </w:rPr>
+        <w:t xml:space="preserve"> De plus,</w:t>
+      </w:r>
+      <w:r>
+        <w:rPr>
+          <w:sz w:val="28"/>
+          <w:szCs w:val="28"/>
+        </w:rPr>
+        <w:t xml:space="preserve"> </w:t>
+      </w:r>
+      <w:r>
+        <w:rPr>
+          <w:sz w:val="28"/>
+          <w:szCs w:val="28"/>
+        </w:rPr>
+        <w:t xml:space="preserve">nous apprenons </w:t>
+      </w:r>
+      <w:r>
+        <w:rPr>
+          <w:sz w:val="28"/>
+          <w:szCs w:val="28"/>
+        </w:rPr>
+        <w:t xml:space="preserve">comment utiliser </w:t>
+      </w:r>
+      <w:r>
+        <w:rPr>
+          <w:sz w:val="28"/>
+          <w:szCs w:val="28"/>
+        </w:rPr>
+        <w:t>MongoDB</w:t>
+      </w:r>
+      <w:r>
+        <w:rPr>
+          <w:sz w:val="28"/>
+          <w:szCs w:val="28"/>
+        </w:rPr>
+        <w:t xml:space="preserve"> cette session-ci </w:t>
+      </w:r>
+      <w:r>
+        <w:rPr>
+          <w:sz w:val="28"/>
+          <w:szCs w:val="28"/>
+        </w:rPr>
+        <w:t>dans le cours d</w:t>
+      </w:r>
+      <w:r>
+        <w:rPr>
+          <w:sz w:val="28"/>
+          <w:szCs w:val="28"/>
+        </w:rPr>
+        <w:t>’administration de base de données</w:t>
+      </w:r>
+      <w:r>
+        <w:rPr>
+          <w:sz w:val="28"/>
+          <w:szCs w:val="28"/>
+        </w:rPr>
+        <w:t>, donc c’est une décision intelligente puisque la gestion de celle-ci va être plus efficace que si c’était un système de gestion de base de données que nous ne connaissions pas.</w:t>
+      </w:r>
+    </w:p>
+    <w:p>
+      <w:pPr>
+        <w:rPr>
+          <w:sz w:val="28"/>
+          <w:szCs w:val="28"/>
+        </w:rPr>
+      </w:pPr>
+      <w:r>
+        <w:rPr>
+          <w:sz w:val="28"/>
+          <w:szCs w:val="28"/>
+        </w:rPr>
+        <w:drawing>
+          <wp:anchor distT="0" distB="0" distL="114300" distR="114300" simplePos="0" relativeHeight="251658240" behindDoc="0" locked="0" layoutInCell="1" allowOverlap="1" wp14:anchorId="7F1AB017" wp14:editId="5350615A">
+            <wp:simplePos x="0" y="0"/>
+            <wp:positionH relativeFrom="margin">
+              <wp:posOffset>3353435</wp:posOffset>
+            </wp:positionH>
+            <wp:positionV relativeFrom="paragraph">
+              <wp:posOffset>11430</wp:posOffset>
+            </wp:positionV>
+            <wp:extent cx="2580640" cy="5569585"/>
+            <wp:effectExtent l="0" t="0" r="0" b="0"/>
+            <wp:wrapSquare wrapText="bothSides"/>
+            <wp:docPr id="2" name="Image 2"/>
+            <wp:cNvGraphicFramePr>
+              <a:graphicFrameLocks xmlns:a="http://schemas.openxmlformats.org/drawingml/2006/main" noChangeAspect="1"/>
+            </wp:cNvGraphicFramePr>
+            <a:graphic xmlns:a="http://schemas.openxmlformats.org/drawingml/2006/main">
+              <a:graphicData uri="http://schemas.openxmlformats.org/drawingml/2006/picture">
+                <pic:pic xmlns:pic="http://schemas.openxmlformats.org/drawingml/2006/picture">
+                  <pic:nvPicPr>
+                    <pic:cNvPr id="1" name=""/>
+                    <pic:cNvPicPr/>
+                  </pic:nvPicPr>
+                  <pic:blipFill>
+                    <a:blip r:embed="rId13">
+                      <a:extLst>
+                        <a:ext uri="{28A0092B-C50C-407E-A947-70E740481C1C}">
+                          <a14:useLocalDpi xmlns:a14="http://schemas.microsoft.com/office/drawing/2010/main" val="0"/>
+                        </a:ext>
+                      </a:extLst>
+                    </a:blip>
+                    <a:stretch>
+                      <a:fillRect/>
+                    </a:stretch>
+                  </pic:blipFill>
+                  <pic:spPr>
+                    <a:xfrm>
+                      <a:off x="0" y="0"/>
+                      <a:ext cx="2580640" cy="5569585"/>
+                    </a:xfrm>
+                    <a:prstGeom prst="rect">
+                      <a:avLst/>
+                    </a:prstGeom>
+                  </pic:spPr>
+                </pic:pic>
+              </a:graphicData>
+            </a:graphic>
+            <wp14:sizeRelH relativeFrom="margin">
+              <wp14:pctWidth>0</wp14:pctWidth>
+            </wp14:sizeRelH>
+            <wp14:sizeRelV relativeFrom="margin">
+              <wp14:pctHeight>0</wp14:pctHeight>
+            </wp14:sizeRelV>
+          </wp:anchor>
+        </w:drawing>
+      </w:r>
+      <w:r>
+        <w:rPr>
+          <w:sz w:val="28"/>
+          <w:szCs w:val="28"/>
+        </w:rPr>
+        <w:t xml:space="preserve">Pour la structure de cette base de </w:t>
+      </w:r>
+      <w:r>
+        <w:rPr>
+          <w:sz w:val="28"/>
+          <w:szCs w:val="28"/>
+        </w:rPr>
+        <w:t>données</w:t>
+      </w:r>
+      <w:r>
+        <w:rPr>
+          <w:sz w:val="28"/>
+          <w:szCs w:val="28"/>
+        </w:rPr>
+        <w:t>, nous allons</w:t>
+      </w:r>
+      <w:r>
+        <w:rPr>
+          <w:sz w:val="28"/>
+          <w:szCs w:val="28"/>
+        </w:rPr>
+        <w:t xml:space="preserve"> avoir deux collections</w:t>
+      </w:r>
+      <w:r>
+        <w:rPr>
+          <w:sz w:val="28"/>
+          <w:szCs w:val="28"/>
+        </w:rPr>
+        <w:t> : les musiques et les joueurs. Les musiques vont contenir ces champs</w:t>
+      </w:r>
+      <w:r>
+        <w:rPr>
+          <w:sz w:val="28"/>
+          <w:szCs w:val="28"/>
+        </w:rPr>
+        <w:t> :</w:t>
+      </w:r>
+      <w:r>
+        <w:rPr>
+          <w:sz w:val="28"/>
+          <w:szCs w:val="28"/>
+        </w:rPr>
+        <w:t xml:space="preserve"> « titre », « artiste », « difficulte », « audio_file » et « temps »</w:t>
+      </w:r>
+      <w:r>
+        <w:rPr>
+          <w:sz w:val="28"/>
+          <w:szCs w:val="28"/>
+        </w:rPr>
+        <w:t>.</w:t>
+      </w:r>
+      <w:r>
+        <w:rPr>
+          <w:sz w:val="28"/>
+          <w:szCs w:val="28"/>
+        </w:rPr>
+        <w:t xml:space="preserve"> Dans le cas des joueurs, leur collection va contenir :</w:t>
+      </w:r>
+      <w:r>
+        <w:rPr>
+          <w:sz w:val="28"/>
+          <w:szCs w:val="28"/>
+        </w:rPr>
+        <w:t xml:space="preserve"> </w:t>
+      </w:r>
+      <w:r>
+        <w:rPr>
+          <w:sz w:val="28"/>
+          <w:szCs w:val="28"/>
+        </w:rPr>
+        <w:t>« username », « password »</w:t>
+      </w:r>
+      <w:r>
+        <w:rPr>
+          <w:sz w:val="28"/>
+          <w:szCs w:val="28"/>
+        </w:rPr>
+        <w:t xml:space="preserve"> et « scores ».</w:t>
+      </w:r>
+      <w:r>
+        <w:rPr>
+          <w:sz w:val="28"/>
+          <w:szCs w:val="28"/>
+        </w:rPr>
+        <w:t xml:space="preserve"> Score</w:t>
+      </w:r>
+      <w:r>
+        <w:rPr>
+          <w:sz w:val="28"/>
+          <w:szCs w:val="28"/>
+        </w:rPr>
+        <w:t>s</w:t>
+      </w:r>
+      <w:r>
+        <w:rPr>
+          <w:sz w:val="28"/>
+          <w:szCs w:val="28"/>
+        </w:rPr>
+        <w:t xml:space="preserve"> est </w:t>
+      </w:r>
+      <w:r>
+        <w:rPr>
+          <w:sz w:val="28"/>
+          <w:szCs w:val="28"/>
+        </w:rPr>
+        <w:t>un objet</w:t>
+      </w:r>
+      <w:r>
+        <w:rPr>
+          <w:sz w:val="28"/>
+          <w:szCs w:val="28"/>
+        </w:rPr>
+        <w:t xml:space="preserve"> qui contient </w:t>
+      </w:r>
+      <w:r>
+        <w:rPr>
+          <w:sz w:val="28"/>
+          <w:szCs w:val="28"/>
+        </w:rPr>
+        <w:t>plusieurs champs</w:t>
+      </w:r>
+      <w:r>
+        <w:rPr>
+          <w:sz w:val="28"/>
+          <w:szCs w:val="28"/>
+        </w:rPr>
+        <w:t xml:space="preserve">, comme </w:t>
+      </w:r>
+      <w:r>
+        <w:rPr>
+          <w:sz w:val="28"/>
+          <w:szCs w:val="28"/>
+        </w:rPr>
+        <w:t>« titre_musique », « score », « meilleur_combo », « precision » et « timestamp »</w:t>
+      </w:r>
+      <w:r>
+        <w:rPr>
+          <w:sz w:val="28"/>
+          <w:szCs w:val="28"/>
+        </w:rPr>
+        <w:t>, mais il n’est pas une collection.</w:t>
+      </w:r>
+      <w:r>
+        <w:rPr>
+          <w:sz w:val="28"/>
+          <w:szCs w:val="28"/>
+        </w:rPr>
+        <w:t xml:space="preserve"> Voici une représentation :</w:t>
+      </w:r>
+    </w:p>
+    <w:p>
+      <w:pPr>
+        <w:jc w:val="right"/>
+        <w:rPr>
+          <w:sz w:val="28"/>
+          <w:szCs w:val="28"/>
+        </w:rPr>
+      </w:pPr>
+      <w:r>
+        <w:rPr>
+          <w:noProof/>
+        </w:rPr>
+        <w:t xml:space="preserve"> </w:t>
+      </w:r>
+    </w:p>
+    <w:p>
+      <w:pPr>
+        <w:rPr>
           <w:i/>
           <w:iCs/>
           <w:sz w:val="32"/>
@@ -2438,7 +2898,9 @@
           <w:u w:val="single"/>
         </w:rPr>
       </w:pPr>
-      <w:r>
+    </w:p>
+    <w:p>
+      <w:pPr>
         <w:rPr>
           <w:i/>
           <w:iCs/>
@@ -2446,8 +2908,7 @@
           <w:szCs w:val="32"/>
           <w:u w:val="single"/>
         </w:rPr>
-        <w:t>Structure de données</w:t>
-      </w:r>
+      </w:pPr>
     </w:p>
     <w:p>
       <w:pPr>
@@ -2489,7 +2950,8 @@
           <w:szCs w:val="32"/>
           <w:u w:val="single"/>
         </w:rPr>
-        <w:t>Patrons de conception</w:t>
+        <w:lastRenderedPageBreak/>
+        <w:t>Structure de données</w:t>
       </w:r>
     </w:p>
     <w:p>
@@ -2532,8 +2994,16 @@
           <w:szCs w:val="32"/>
           <w:u w:val="single"/>
         </w:rPr>
-        <w:t>Expression régulière</w:t>
-      </w:r>
+        <w:t>Patrons de conception</w:t>
+      </w:r>
+    </w:p>
+    <w:p>
+      <w:pPr>
+        <w:rPr>
+          <w:sz w:val="28"/>
+          <w:szCs w:val="28"/>
+        </w:rPr>
+      </w:pPr>
     </w:p>
     <w:p>
       <w:pPr>
@@ -2556,9 +3026,7 @@
           <w:u w:val="single"/>
         </w:rPr>
       </w:pPr>
-    </w:p>
-    <w:p>
-      <w:pPr>
+      <w:r>
         <w:rPr>
           <w:i/>
           <w:iCs/>
@@ -2566,8 +3034,145 @@
           <w:szCs w:val="32"/>
           <w:u w:val="single"/>
         </w:rPr>
-      </w:pPr>
-      <w:r>
+        <w:t>Expression régulière</w:t>
+      </w:r>
+    </w:p>
+    <w:p>
+      <w:pPr>
+        <w:rPr>
+          <w:rFonts w:eastAsia="Times New Roman" w:cstheme="minorHAnsi"/>
+          <w:color w:val="000000" w:themeColor="text1"/>
+          <w:sz w:val="28"/>
+          <w:szCs w:val="28"/>
+          <w:lang w:eastAsia="fr-CA"/>
+        </w:rPr>
+      </w:pPr>
+      <w:r>
+        <w:rPr>
+          <w:sz w:val="28"/>
+          <w:szCs w:val="28"/>
+        </w:rPr>
+        <w:t>Puisque les utilisateurs ont besoin d</w:t>
+      </w:r>
+      <w:r>
+        <w:rPr>
+          <w:sz w:val="28"/>
+          <w:szCs w:val="28"/>
+        </w:rPr>
+        <w:t xml:space="preserve">’entrer </w:t>
+      </w:r>
+      <w:r>
+        <w:rPr>
+          <w:sz w:val="28"/>
+          <w:szCs w:val="28"/>
+        </w:rPr>
+        <w:t>un mot de passe pour se créer un compte</w:t>
+      </w:r>
+      <w:r>
+        <w:rPr>
+          <w:sz w:val="28"/>
+          <w:szCs w:val="28"/>
+        </w:rPr>
+        <w:t>, nous voulons que ce mot de passe soit sécurisé, donc en plus du hachage du mot de passe, nous allons vouloir vérifier qu’il respecte certains critères. Ces critères sont : au moins huit caractères, au moins une lettre majuscule, au moins une lettre minuscule</w:t>
+      </w:r>
+      <w:r>
+        <w:rPr>
+          <w:sz w:val="28"/>
+          <w:szCs w:val="28"/>
+        </w:rPr>
+        <w:t xml:space="preserve"> et </w:t>
+      </w:r>
+      <w:r>
+        <w:rPr>
+          <w:sz w:val="28"/>
+          <w:szCs w:val="28"/>
+        </w:rPr>
+        <w:t>au moins un chiffre</w:t>
+      </w:r>
+      <w:r>
+        <w:rPr>
+          <w:sz w:val="28"/>
+          <w:szCs w:val="28"/>
+        </w:rPr>
+        <w:t>.</w:t>
+      </w:r>
+      <w:r>
+        <w:rPr>
+          <w:sz w:val="28"/>
+          <w:szCs w:val="28"/>
+        </w:rPr>
+        <w:t xml:space="preserve"> Voici à quoi ressemblerait cette expression : </w:t>
+      </w:r>
+      <w:r>
+        <w:rPr>
+          <w:sz w:val="28"/>
+          <w:szCs w:val="28"/>
+        </w:rPr>
+        <w:t>« </w:t>
+      </w:r>
+      <w:r>
+        <w:rPr>
+          <w:rFonts w:eastAsia="Times New Roman" w:cstheme="minorHAnsi"/>
+          <w:color w:val="000000" w:themeColor="text1"/>
+          <w:sz w:val="28"/>
+          <w:szCs w:val="28"/>
+          <w:lang w:eastAsia="fr-CA"/>
+        </w:rPr>
+        <w:t>^(?=.*?[A-Z])(?=.*?[a-z])(?=.*?[0-9]).{8,}$</w:t>
+      </w:r>
+      <w:r>
+        <w:rPr>
+          <w:rFonts w:eastAsia="Times New Roman" w:cstheme="minorHAnsi"/>
+          <w:color w:val="000000" w:themeColor="text1"/>
+          <w:sz w:val="28"/>
+          <w:szCs w:val="28"/>
+          <w:lang w:eastAsia="fr-CA"/>
+        </w:rPr>
+        <w:t> »</w:t>
+      </w:r>
+      <w:r>
+        <w:rPr>
+          <w:rFonts w:eastAsia="Times New Roman" w:cstheme="minorHAnsi"/>
+          <w:color w:val="000000" w:themeColor="text1"/>
+          <w:sz w:val="28"/>
+          <w:szCs w:val="28"/>
+          <w:lang w:eastAsia="fr-CA"/>
+        </w:rPr>
+        <w:t xml:space="preserve">. Ensuite, si le mot de passe respecte ces critères, </w:t>
+      </w:r>
+      <w:r>
+        <w:rPr>
+          <w:rFonts w:eastAsia="Times New Roman" w:cstheme="minorHAnsi"/>
+          <w:color w:val="000000" w:themeColor="text1"/>
+          <w:sz w:val="28"/>
+          <w:szCs w:val="28"/>
+          <w:lang w:eastAsia="fr-CA"/>
+        </w:rPr>
+        <w:t xml:space="preserve">nous allons </w:t>
+      </w:r>
+      <w:r>
+        <w:rPr>
+          <w:rFonts w:eastAsia="Times New Roman" w:cstheme="minorHAnsi"/>
+          <w:color w:val="000000" w:themeColor="text1"/>
+          <w:sz w:val="28"/>
+          <w:szCs w:val="28"/>
+          <w:lang w:eastAsia="fr-CA"/>
+        </w:rPr>
+        <w:t>extraire le mot de passe et le hacher pour le mettre dans la base de données.</w:t>
+      </w:r>
+      <w:r>
+        <w:rPr>
+          <w:rFonts w:eastAsia="Times New Roman" w:cstheme="minorHAnsi"/>
+          <w:color w:val="000000" w:themeColor="text1"/>
+          <w:sz w:val="28"/>
+          <w:szCs w:val="28"/>
+          <w:lang w:eastAsia="fr-CA"/>
+        </w:rPr>
+        <w:t xml:space="preserve"> Cette expression est simple, mais très utile, donc nous pensons que c’est un bon choix.</w:t>
+      </w:r>
+    </w:p>
+    <w:p>
+      <w:pPr>
         <w:rPr>
           <w:i/>
           <w:iCs/>
@@ -2575,8 +3180,7 @@
           <w:szCs w:val="32"/>
           <w:u w:val="single"/>
         </w:rPr>
-        <w:t>Algorithme</w:t>
-      </w:r>
+      </w:pPr>
     </w:p>
     <w:p>
       <w:pPr>
@@ -2588,9 +3192,7 @@
           <w:u w:val="single"/>
         </w:rPr>
       </w:pPr>
-    </w:p>
-    <w:p>
-      <w:pPr>
+      <w:r>
         <w:rPr>
           <w:i/>
           <w:iCs/>
@@ -2598,6 +3200,15 @@
           <w:szCs w:val="32"/>
           <w:u w:val="single"/>
         </w:rPr>
+        <w:t>Algorithme</w:t>
+      </w:r>
+    </w:p>
+    <w:p>
+      <w:pPr>
+        <w:rPr>
+          <w:sz w:val="28"/>
+          <w:szCs w:val="28"/>
+        </w:rPr>
       </w:pPr>
     </w:p>
     <w:p>
@@ -2610,7 +3221,9 @@
           <w:u w:val="single"/>
         </w:rPr>
       </w:pPr>
-      <w:r>
+    </w:p>
+    <w:p>
+      <w:pPr>
         <w:rPr>
           <w:i/>
           <w:iCs/>
@@ -2618,8 +3231,7 @@
           <w:szCs w:val="32"/>
           <w:u w:val="single"/>
         </w:rPr>
-        <w:t>Équation m</w:t>
-      </w:r>
+      </w:pPr>
       <w:r>
         <w:rPr>
           <w:i/>
@@ -2628,7 +3240,234 @@
           <w:szCs w:val="32"/>
           <w:u w:val="single"/>
         </w:rPr>
+        <w:t>Équation m</w:t>
+      </w:r>
+      <w:r>
+        <w:rPr>
+          <w:i/>
+          <w:iCs/>
+          <w:sz w:val="32"/>
+          <w:szCs w:val="32"/>
+          <w:u w:val="single"/>
+        </w:rPr>
         <w:t>athématique</w:t>
+      </w:r>
+    </w:p>
+    <w:p>
+      <w:pPr>
+        <w:rPr>
+          <w:sz w:val="28"/>
+          <w:szCs w:val="28"/>
+        </w:rPr>
+      </w:pPr>
+      <w:r>
+        <w:rPr>
+          <w:sz w:val="28"/>
+          <w:szCs w:val="28"/>
+        </w:rPr>
+        <w:t xml:space="preserve">Puisque nous allons pimenter notre projet avec des modificateurs, il y en a qui peuvent utiliser </w:t>
+      </w:r>
+      <w:r>
+        <w:rPr>
+          <w:sz w:val="28"/>
+          <w:szCs w:val="28"/>
+        </w:rPr>
+        <w:t>des équations mathématiques</w:t>
+      </w:r>
+      <w:r>
+        <w:rPr>
+          <w:sz w:val="28"/>
+          <w:szCs w:val="28"/>
+        </w:rPr>
+        <w:t>.</w:t>
+      </w:r>
+      <w:r>
+        <w:rPr>
+          <w:sz w:val="28"/>
+          <w:szCs w:val="28"/>
+        </w:rPr>
+        <w:t xml:space="preserve"> Ce que nous avons décidé pour l’instant, c’est de faire un mod « wave », qui va changer la trajectoire des notes pour qu’à la place de descendre en ligne, elles vont descendre </w:t>
+      </w:r>
+      <w:r>
+        <w:rPr>
+          <w:sz w:val="28"/>
+          <w:szCs w:val="28"/>
+        </w:rPr>
+        <w:t xml:space="preserve">en </w:t>
+      </w:r>
+      <w:r>
+        <w:rPr>
+          <w:sz w:val="28"/>
+          <w:szCs w:val="28"/>
+        </w:rPr>
+        <w:t>suivant une forme de vague.</w:t>
+      </w:r>
+      <w:r>
+        <w:rPr>
+          <w:sz w:val="28"/>
+          <w:szCs w:val="28"/>
+        </w:rPr>
+        <w:t xml:space="preserve"> L’équation mathématique la plus</w:t>
+      </w:r>
+      <w:r>
+        <w:rPr>
+          <w:sz w:val="28"/>
+          <w:szCs w:val="28"/>
+        </w:rPr>
+        <w:t xml:space="preserve"> similaire à cette description est la fonction sinusoïdale</w:t>
+      </w:r>
+      <w:r>
+        <w:rPr>
+          <w:sz w:val="28"/>
+          <w:szCs w:val="28"/>
+        </w:rPr>
+        <w:t>.</w:t>
+      </w:r>
+      <w:r>
+        <w:rPr>
+          <w:sz w:val="28"/>
+          <w:szCs w:val="28"/>
+        </w:rPr>
+        <w:t xml:space="preserve"> Pour l’instant, si le joueur active le mod, la trajectoire de toutes les notes vont être la même, ce qui veut dire que </w:t>
+      </w:r>
+      <w:r>
+        <w:rPr>
+          <w:sz w:val="28"/>
+          <w:szCs w:val="28"/>
+        </w:rPr>
+        <w:t>l’amplitude</w:t>
+      </w:r>
+      <w:r>
+        <w:rPr>
+          <w:sz w:val="28"/>
+          <w:szCs w:val="28"/>
+        </w:rPr>
+        <w:t xml:space="preserve"> (hauteur </w:t>
+      </w:r>
+      <w:r>
+        <w:rPr>
+          <w:sz w:val="28"/>
+          <w:szCs w:val="28"/>
+        </w:rPr>
+        <w:lastRenderedPageBreak/>
+        <w:t>d’une oscillation)</w:t>
+      </w:r>
+      <w:r>
+        <w:rPr>
+          <w:sz w:val="28"/>
+          <w:szCs w:val="28"/>
+        </w:rPr>
+        <w:t>, ainsi que la période</w:t>
+      </w:r>
+      <w:r>
+        <w:rPr>
+          <w:sz w:val="28"/>
+          <w:szCs w:val="28"/>
+        </w:rPr>
+        <w:t xml:space="preserve"> (longueur d’une oscillation)</w:t>
+      </w:r>
+      <w:r>
+        <w:rPr>
+          <w:sz w:val="28"/>
+          <w:szCs w:val="28"/>
+        </w:rPr>
+        <w:t xml:space="preserve"> de la fonction vont être la même pour l’entièreté des notes.</w:t>
+      </w:r>
+      <w:r>
+        <w:rPr>
+          <w:sz w:val="28"/>
+          <w:szCs w:val="28"/>
+        </w:rPr>
+        <w:t xml:space="preserve"> Éventuellement, si nous avons le temps, nous comptons faire un modificateur appelé « random wave », qui va faire la même chose, mais chaque note va avoir une amplitude et une période</w:t>
+      </w:r>
+      <w:r>
+        <w:rPr>
+          <w:sz w:val="28"/>
+          <w:szCs w:val="28"/>
+        </w:rPr>
+        <w:t xml:space="preserve"> différente.</w:t>
+      </w:r>
+      <w:r>
+        <w:rPr>
+          <w:sz w:val="28"/>
+          <w:szCs w:val="28"/>
+        </w:rPr>
+        <w:t xml:space="preserve"> Voici à quoi pourrait ressembler la trajectoire d’une note</w:t>
+      </w:r>
+      <w:r>
+        <w:rPr>
+          <w:sz w:val="28"/>
+          <w:szCs w:val="28"/>
+        </w:rPr>
+        <w:t xml:space="preserve"> (ligne bleu)</w:t>
+      </w:r>
+      <w:r>
+        <w:rPr>
+          <w:sz w:val="28"/>
+          <w:szCs w:val="28"/>
+        </w:rPr>
+        <w:t> :</w:t>
+      </w:r>
+    </w:p>
+    <w:p>
+      <w:pPr>
+        <w:rPr>
+          <w:sz w:val="28"/>
+          <w:szCs w:val="28"/>
+        </w:rPr>
+      </w:pPr>
+      <w:r>
+        <w:rPr>
+          <w:noProof/>
+        </w:rPr>
+        <w:drawing>
+          <wp:inline distT="0" distB="0" distL="0" distR="0" wp14:anchorId="344C6F51" wp14:editId="731CB426">
+            <wp:extent cx="5476875" cy="3781425"/>
+            <wp:effectExtent l="0" t="9525" r="0" b="0"/>
+            <wp:docPr id="4" name="Image 4"/>
+            <wp:cNvGraphicFramePr>
+              <a:graphicFrameLocks xmlns:a="http://schemas.openxmlformats.org/drawingml/2006/main" noChangeAspect="1"/>
+            </wp:cNvGraphicFramePr>
+            <a:graphic xmlns:a="http://schemas.openxmlformats.org/drawingml/2006/main">
+              <a:graphicData uri="http://schemas.openxmlformats.org/drawingml/2006/picture">
+                <pic:pic xmlns:pic="http://schemas.openxmlformats.org/drawingml/2006/picture">
+                  <pic:nvPicPr>
+                    <pic:cNvPr id="0" name="Picture 1"/>
+                    <pic:cNvPicPr>
+                      <a:picLocks noChangeAspect="1" noChangeArrowheads="1"/>
+                    </pic:cNvPicPr>
+                  </pic:nvPicPr>
+                  <pic:blipFill>
+                    <a:blip r:embed="rId14">
+                      <a:extLst>
+                        <a:ext uri="{28A0092B-C50C-407E-A947-70E740481C1C}">
+                          <a14:useLocalDpi xmlns:a14="http://schemas.microsoft.com/office/drawing/2010/main" val="0"/>
+                        </a:ext>
+                      </a:extLst>
+                    </a:blip>
+                    <a:srcRect/>
+                    <a:stretch>
+                      <a:fillRect/>
+                    </a:stretch>
+                  </pic:blipFill>
+                  <pic:spPr bwMode="auto">
+                    <a:xfrm rot="5400000">
+                      <a:off x="0" y="0"/>
+                      <a:ext cx="5476875" cy="3781425"/>
+                    </a:xfrm>
+                    <a:prstGeom prst="rect">
+                      <a:avLst/>
+                    </a:prstGeom>
+                    <a:noFill/>
+                    <a:ln>
+                      <a:noFill/>
+                    </a:ln>
+                  </pic:spPr>
+                </pic:pic>
+              </a:graphicData>
+            </a:graphic>
+          </wp:inline>
+        </w:drawing>
       </w:r>
     </w:p>
     <w:sectPr>
@@ -3041,13 +3880,13 @@
     <w:qFormat/>
     <w:rsid w:val="00500C2F"/>
   </w:style>
-  <w:style w:type="character" w:default="1" w:styleId="DefaultParagraphFont">
+  <w:style w:type="character" w:default="1" w:styleId="Policepardfaut">
     <w:name w:val="Default Paragraph Font"/>
     <w:uiPriority w:val="1"/>
     <w:semiHidden/>
     <w:unhideWhenUsed/>
   </w:style>
-  <w:style w:type="table" w:default="1" w:styleId="TableNormal">
+  <w:style w:type="table" w:default="1" w:styleId="TableauNormal">
     <w:name w:val="Normal Table"/>
     <w:uiPriority w:val="99"/>
     <w:semiHidden/>
@@ -3062,11 +3901,66 @@
       </w:tblCellMar>
     </w:tblPr>
   </w:style>
-  <w:style w:type="numbering" w:default="1" w:styleId="NoList">
+  <w:style w:type="numbering" w:default="1" w:styleId="Aucuneliste">
     <w:name w:val="No List"/>
     <w:uiPriority w:val="99"/>
     <w:semiHidden/>
     <w:unhideWhenUsed/>
+  </w:style>
+  <w:style w:type="paragraph" w:styleId="PrformatHTML">
+    <w:name w:val="HTML Preformatted"/>
+    <w:basedOn w:val="Normal"/>
+    <w:link w:val="PrformatHTMLCar"/>
+    <w:uiPriority w:val="99"/>
+    <w:semiHidden/>
+    <w:unhideWhenUsed/>
+    <w:rsid w:val="00354D6F"/>
+    <w:pPr>
+      <w:tabs>
+        <w:tab w:val="left" w:pos="916"/>
+        <w:tab w:val="left" w:pos="1832"/>
+        <w:tab w:val="left" w:pos="2748"/>
+        <w:tab w:val="left" w:pos="3664"/>
+        <w:tab w:val="left" w:pos="4580"/>
+        <w:tab w:val="left" w:pos="5496"/>
+        <w:tab w:val="left" w:pos="6412"/>
+        <w:tab w:val="left" w:pos="7328"/>
+        <w:tab w:val="left" w:pos="8244"/>
+        <w:tab w:val="left" w:pos="9160"/>
+        <w:tab w:val="left" w:pos="10076"/>
+        <w:tab w:val="left" w:pos="10992"/>
+        <w:tab w:val="left" w:pos="11908"/>
+        <w:tab w:val="left" w:pos="12824"/>
+        <w:tab w:val="left" w:pos="13740"/>
+        <w:tab w:val="left" w:pos="14656"/>
+      </w:tabs>
+      <w:spacing w:after="0" w:line="240" w:lineRule="auto"/>
+    </w:pPr>
+    <w:rPr>
+      <w:rFonts w:ascii="Courier New" w:eastAsia="Times New Roman" w:hAnsi="Courier New" w:cs="Courier New"/>
+      <w:sz w:val="20"/>
+      <w:szCs w:val="20"/>
+      <w:lang w:eastAsia="fr-CA"/>
+    </w:rPr>
+  </w:style>
+  <w:style w:type="character" w:customStyle="1" w:styleId="PrformatHTMLCar">
+    <w:name w:val="Préformaté HTML Car"/>
+    <w:basedOn w:val="Policepardfaut"/>
+    <w:link w:val="PrformatHTML"/>
+    <w:uiPriority w:val="99"/>
+    <w:semiHidden/>
+    <w:rsid w:val="00354D6F"/>
+    <w:rPr>
+      <w:rFonts w:ascii="Courier New" w:eastAsia="Times New Roman" w:hAnsi="Courier New" w:cs="Courier New"/>
+      <w:sz w:val="20"/>
+      <w:szCs w:val="20"/>
+      <w:lang w:eastAsia="fr-CA"/>
+    </w:rPr>
+  </w:style>
+  <w:style w:type="character" w:customStyle="1" w:styleId="token">
+    <w:name w:val="token"/>
+    <w:basedOn w:val="Policepardfaut"/>
+    <w:rsid w:val="00354D6F"/>
   </w:style>
 </w:styles>
 </file>

</xml_diff>

<commit_message>
Document de conception presque finis
</commit_message>
<xml_diff>
--- a/C61/Sprint0/Conception.docx
+++ b/C61/Sprint0/Conception.docx
@@ -1,6 +1,6 @@
 
 <file path=word/document.xml><?xml version="1.0" encoding="utf-8"?>
-<w:document xmlns:wpc="http://schemas.microsoft.com/office/word/2010/wordprocessingCanvas" xmlns:cx="http://schemas.microsoft.com/office/drawing/2014/chartex" xmlns:cx1="http://schemas.microsoft.com/office/drawing/2015/9/8/chartex" xmlns:cx2="http://schemas.microsoft.com/office/drawing/2015/10/21/chartex" xmlns:cx3="http://schemas.microsoft.com/office/drawing/2016/5/9/chartex" xmlns:cx4="http://schemas.microsoft.com/office/drawing/2016/5/10/chartex" xmlns:cx5="http://schemas.microsoft.com/office/drawing/2016/5/11/chartex" xmlns:cx6="http://schemas.microsoft.com/office/drawing/2016/5/12/chartex" xmlns:cx7="http://schemas.microsoft.com/office/drawing/2016/5/13/chartex" xmlns:cx8="http://schemas.microsoft.com/office/drawing/2016/5/14/chartex" xmlns:mc="http://schemas.openxmlformats.org/markup-compatibility/2006" xmlns:aink="http://schemas.microsoft.com/office/drawing/2016/ink" xmlns:am3d="http://schemas.microsoft.com/office/drawing/2017/model3d" xmlns:o="urn:schemas-microsoft-com:office:office" xmlns:r="http://schemas.openxmlformats.org/officeDocument/2006/relationships" xmlns:m="http://schemas.openxmlformats.org/officeDocument/2006/math" xmlns:v="urn:schemas-microsoft-com:vml" xmlns:wp14="http://schemas.microsoft.com/office/word/2010/wordprocessingDrawing" xmlns:wp="http://schemas.openxmlformats.org/drawingml/2006/wordprocessingDrawing" xmlns:w10="urn:schemas-microsoft-com:office:word" xmlns:w="http://schemas.openxmlformats.org/wordprocessingml/2006/main" xmlns:w14="http://schemas.microsoft.com/office/word/2010/wordml" xmlns:w15="http://schemas.microsoft.com/office/word/2012/wordml" xmlns:w16cex="http://schemas.microsoft.com/office/word/2018/wordml/cex" xmlns:w16cid="http://schemas.microsoft.com/office/word/2016/wordml/cid" xmlns:w16="http://schemas.microsoft.com/office/word/2018/wordml" xmlns:w16sdtdh="http://schemas.microsoft.com/office/word/2020/wordml/sdtdatahash" xmlns:w16se="http://schemas.microsoft.com/office/word/2015/wordml/symex" xmlns:wpg="http://schemas.microsoft.com/office/word/2010/wordprocessingGroup" xmlns:wpi="http://schemas.microsoft.com/office/word/2010/wordprocessingInk" xmlns:wne="http://schemas.microsoft.com/office/word/2006/wordml" xmlns:wps="http://schemas.microsoft.com/office/word/2010/wordprocessingShape" mc:Ignorable="w14 w15 w16se w16cid w16 w16cex w16sdtdh wp14">
+<w:document xmlns:wpc="http://schemas.microsoft.com/office/word/2010/wordprocessingCanvas" xmlns:cx="http://schemas.microsoft.com/office/drawing/2014/chartex" xmlns:cx1="http://schemas.microsoft.com/office/drawing/2015/9/8/chartex" xmlns:cx2="http://schemas.microsoft.com/office/drawing/2015/10/21/chartex" xmlns:cx3="http://schemas.microsoft.com/office/drawing/2016/5/9/chartex" xmlns:cx4="http://schemas.microsoft.com/office/drawing/2016/5/10/chartex" xmlns:cx5="http://schemas.microsoft.com/office/drawing/2016/5/11/chartex" xmlns:cx6="http://schemas.microsoft.com/office/drawing/2016/5/12/chartex" xmlns:cx7="http://schemas.microsoft.com/office/drawing/2016/5/13/chartex" xmlns:cx8="http://schemas.microsoft.com/office/drawing/2016/5/14/chartex" xmlns:mc="http://schemas.openxmlformats.org/markup-compatibility/2006" xmlns:aink="http://schemas.microsoft.com/office/drawing/2016/ink" xmlns:am3d="http://schemas.microsoft.com/office/drawing/2017/model3d" xmlns:o="urn:schemas-microsoft-com:office:office" xmlns:oel="http://schemas.microsoft.com/office/2019/extlst" xmlns:r="http://schemas.openxmlformats.org/officeDocument/2006/relationships" xmlns:m="http://schemas.openxmlformats.org/officeDocument/2006/math" xmlns:v="urn:schemas-microsoft-com:vml" xmlns:wp14="http://schemas.microsoft.com/office/word/2010/wordprocessingDrawing" xmlns:wp="http://schemas.openxmlformats.org/drawingml/2006/wordprocessingDrawing" xmlns:w10="urn:schemas-microsoft-com:office:word" xmlns:w="http://schemas.openxmlformats.org/wordprocessingml/2006/main" xmlns:w14="http://schemas.microsoft.com/office/word/2010/wordml" xmlns:w15="http://schemas.microsoft.com/office/word/2012/wordml" xmlns:w16cex="http://schemas.microsoft.com/office/word/2018/wordml/cex" xmlns:w16cid="http://schemas.microsoft.com/office/word/2016/wordml/cid" xmlns:w16="http://schemas.microsoft.com/office/word/2018/wordml" xmlns:w16sdtdh="http://schemas.microsoft.com/office/word/2020/wordml/sdtdatahash" xmlns:w16se="http://schemas.microsoft.com/office/word/2015/wordml/symex" xmlns:wpg="http://schemas.microsoft.com/office/word/2010/wordprocessingGroup" xmlns:wpi="http://schemas.microsoft.com/office/word/2010/wordprocessingInk" xmlns:wne="http://schemas.microsoft.com/office/word/2006/wordml" xmlns:wps="http://schemas.microsoft.com/office/word/2010/wordprocessingShape" mc:Ignorable="w14 w15 w16se w16cid w16 w16cex w16sdtdh wp14">
   <w:body>
     <w:p>
       <w:pPr>
@@ -578,23 +578,7 @@
           <w:sz w:val="28"/>
           <w:szCs w:val="28"/>
         </w:rPr>
-        <w:t xml:space="preserve">à incorporer puisque notre projet contient un site web ainsi qu’un jeu fait avec </w:t>
-      </w:r>
-      <w:proofErr w:type="spellStart"/>
-      <w:r>
-        <w:rPr>
-          <w:sz w:val="28"/>
-          <w:szCs w:val="28"/>
-        </w:rPr>
-        <w:t>Unity</w:t>
-      </w:r>
-      <w:proofErr w:type="spellEnd"/>
-      <w:r>
-        <w:rPr>
-          <w:sz w:val="28"/>
-          <w:szCs w:val="28"/>
-        </w:rPr>
-        <w:t>.</w:t>
+        <w:t>à incorporer puisque notre projet contient un site web ainsi qu’un jeu fait avec Unity.</w:t>
       </w:r>
       <w:r>
         <w:rPr>
@@ -650,23 +634,7 @@
           <w:sz w:val="28"/>
           <w:szCs w:val="28"/>
         </w:rPr>
-        <w:t xml:space="preserve"> (case </w:t>
-      </w:r>
-      <w:proofErr w:type="spellStart"/>
-      <w:r>
-        <w:rPr>
-          <w:sz w:val="28"/>
-          <w:szCs w:val="28"/>
-        </w:rPr>
-        <w:t>insensitive</w:t>
-      </w:r>
-      <w:proofErr w:type="spellEnd"/>
-      <w:r>
-        <w:rPr>
-          <w:sz w:val="28"/>
-          <w:szCs w:val="28"/>
-        </w:rPr>
-        <w:t>)</w:t>
+        <w:t xml:space="preserve"> (case insensitive)</w:t>
       </w:r>
       <w:r>
         <w:rPr>
@@ -2637,6 +2605,7 @@
       </w:pPr>
       <w:r>
         <w:rPr>
+          <w:noProof/>
           <w:sz w:val="28"/>
           <w:szCs w:val="28"/>
         </w:rPr>
@@ -2957,6 +2926,44 @@
     <w:p>
       <w:pPr>
         <w:rPr>
+          <w:sz w:val="32"/>
+          <w:szCs w:val="32"/>
+        </w:rPr>
+      </w:pPr>
+      <w:r>
+        <w:rPr>
+          <w:sz w:val="32"/>
+          <w:szCs w:val="32"/>
+        </w:rPr>
+        <w:t>Array pour storer les notes</w:t>
+      </w:r>
+      <w:r>
+        <w:rPr>
+          <w:sz w:val="32"/>
+          <w:szCs w:val="32"/>
+        </w:rPr>
+        <w:br/>
+        <w:t>Stack pour les combos</w:t>
+      </w:r>
+      <w:r>
+        <w:rPr>
+          <w:sz w:val="32"/>
+          <w:szCs w:val="32"/>
+        </w:rPr>
+        <w:br/>
+        <w:t>Liste pour la précision</w:t>
+      </w:r>
+      <w:r>
+        <w:rPr>
+          <w:sz w:val="32"/>
+          <w:szCs w:val="32"/>
+        </w:rPr>
+        <w:t xml:space="preserve"> du timing du joueur</w:t>
+      </w:r>
+    </w:p>
+    <w:p>
+      <w:pPr>
+        <w:rPr>
           <w:i/>
           <w:iCs/>
           <w:sz w:val="32"/>
@@ -2975,9 +2982,7 @@
           <w:u w:val="single"/>
         </w:rPr>
       </w:pPr>
-    </w:p>
-    <w:p>
-      <w:pPr>
+      <w:r>
         <w:rPr>
           <w:i/>
           <w:iCs/>
@@ -2985,8 +2990,187 @@
           <w:szCs w:val="32"/>
           <w:u w:val="single"/>
         </w:rPr>
-      </w:pPr>
-      <w:r>
+        <w:t>Patrons de conception</w:t>
+      </w:r>
+    </w:p>
+    <w:p>
+      <w:pPr>
+        <w:rPr>
+          <w:sz w:val="28"/>
+          <w:szCs w:val="28"/>
+        </w:rPr>
+      </w:pPr>
+      <w:r>
+        <w:rPr>
+          <w:sz w:val="28"/>
+          <w:szCs w:val="28"/>
+        </w:rPr>
+        <w:t>Pour les patrons de conceptions, nous avons choisi 3 patrons principaux et allons créer un patron nous-même. Un des patrons choisi est le « State »</w:t>
+      </w:r>
+      <w:r>
+        <w:rPr>
+          <w:sz w:val="28"/>
+          <w:szCs w:val="28"/>
+        </w:rPr>
+        <w:t xml:space="preserve">, qui va être très utile dans notre jeu puisque ça va nous permettre d’implémenter un système </w:t>
+      </w:r>
+      <w:r>
+        <w:rPr>
+          <w:sz w:val="28"/>
+          <w:szCs w:val="28"/>
+        </w:rPr>
+        <w:t>pour pauser le jeu.</w:t>
+      </w:r>
+      <w:r>
+        <w:rPr>
+          <w:sz w:val="28"/>
+          <w:szCs w:val="28"/>
+        </w:rPr>
+        <w:t xml:space="preserve"> Le state pattern va aussi pouvoir être utilisé pour signaler une partie finie, gagnée ou perdue, pour ensuite pouvoir</w:t>
+      </w:r>
+      <w:r>
+        <w:rPr>
+          <w:sz w:val="28"/>
+          <w:szCs w:val="28"/>
+        </w:rPr>
+        <w:t xml:space="preserve"> afficher une page avec les statistiques de la partie</w:t>
+      </w:r>
+      <w:r>
+        <w:rPr>
+          <w:sz w:val="28"/>
+          <w:szCs w:val="28"/>
+        </w:rPr>
+        <w:t>. Finalement, le state pattern va être indispensable si nous voulons bien organiser le code pour les différents menus qu’il y a dans notre jeu et pour pouvoir ajouter facilement d’autres menus</w:t>
+      </w:r>
+      <w:r>
+        <w:rPr>
+          <w:sz w:val="28"/>
+          <w:szCs w:val="28"/>
+        </w:rPr>
+        <w:t xml:space="preserve"> si besoin.</w:t>
+      </w:r>
+      <w:r>
+        <w:rPr>
+          <w:sz w:val="28"/>
+          <w:szCs w:val="28"/>
+        </w:rPr>
+        <w:t xml:space="preserve"> Le deuxième patron choisi est le « Factory », qui va aussi être utile dans le cas de notre jeu puisque notre jeu va contenir des notes simples, ainsi que des notes qu’il va falloir maintenir. Dans notre cas, le factory pattern est un bon choix</w:t>
+      </w:r>
+      <w:r>
+        <w:rPr>
+          <w:sz w:val="28"/>
+          <w:szCs w:val="28"/>
+        </w:rPr>
+        <w:t xml:space="preserve"> puisque ces types de notes différentes vont pouvoir être encapsulés dans une classe mère</w:t>
+      </w:r>
+      <w:r>
+        <w:rPr>
+          <w:sz w:val="28"/>
+          <w:szCs w:val="28"/>
+        </w:rPr>
+        <w:t xml:space="preserve"> pour avoir </w:t>
+      </w:r>
+      <w:r>
+        <w:rPr>
+          <w:sz w:val="28"/>
+          <w:szCs w:val="28"/>
+        </w:rPr>
+        <w:t>les mêmes comportements</w:t>
+      </w:r>
+      <w:r>
+        <w:rPr>
+          <w:sz w:val="28"/>
+          <w:szCs w:val="28"/>
+        </w:rPr>
+        <w:t>, mais des principes de conception différentes.</w:t>
+      </w:r>
+      <w:r>
+        <w:rPr>
+          <w:sz w:val="28"/>
+          <w:szCs w:val="28"/>
+        </w:rPr>
+        <w:t xml:space="preserve"> Comme dernier patron choisi, nous avons pensé à utiliser un patron « Observer », qui va être utile pour mettre à jour plusieurs informations qui seront affichées pendant que le joueur joue.</w:t>
+      </w:r>
+      <w:r>
+        <w:rPr>
+          <w:sz w:val="28"/>
+          <w:szCs w:val="28"/>
+        </w:rPr>
+        <w:t xml:space="preserve"> Par exemple, </w:t>
+      </w:r>
+      <w:r>
+        <w:rPr>
+          <w:sz w:val="28"/>
+          <w:szCs w:val="28"/>
+        </w:rPr>
+        <w:t xml:space="preserve">quand une note est touchée, </w:t>
+      </w:r>
+      <w:r>
+        <w:rPr>
+          <w:sz w:val="28"/>
+          <w:szCs w:val="28"/>
+        </w:rPr>
+        <w:t xml:space="preserve">les </w:t>
+      </w:r>
+      <w:r>
+        <w:rPr>
+          <w:sz w:val="28"/>
+          <w:szCs w:val="28"/>
+        </w:rPr>
+        <w:t xml:space="preserve">classes de </w:t>
+      </w:r>
+      <w:r>
+        <w:rPr>
+          <w:sz w:val="28"/>
+          <w:szCs w:val="28"/>
+        </w:rPr>
+        <w:t>différent</w:t>
+      </w:r>
+      <w:r>
+        <w:rPr>
+          <w:sz w:val="28"/>
+          <w:szCs w:val="28"/>
+        </w:rPr>
+        <w:t>s objets</w:t>
+      </w:r>
+      <w:r>
+        <w:rPr>
+          <w:sz w:val="28"/>
+          <w:szCs w:val="28"/>
+        </w:rPr>
+        <w:t xml:space="preserve"> qui peuvent être changés en touchant une note, comme le score, le combo ou la précision</w:t>
+      </w:r>
+      <w:r>
+        <w:rPr>
+          <w:sz w:val="28"/>
+          <w:szCs w:val="28"/>
+        </w:rPr>
+        <w:t xml:space="preserve"> vont être notifiés</w:t>
+      </w:r>
+      <w:r>
+        <w:rPr>
+          <w:sz w:val="28"/>
+          <w:szCs w:val="28"/>
+        </w:rPr>
+        <w:t>, puisque ces objets vont être dans la liste des observer de cette action</w:t>
+      </w:r>
+      <w:r>
+        <w:rPr>
+          <w:sz w:val="28"/>
+          <w:szCs w:val="28"/>
+        </w:rPr>
+        <w:t xml:space="preserve"> et vont donc se mettre à jour dans l’interface utilisateur</w:t>
+      </w:r>
+      <w:r>
+        <w:rPr>
+          <w:sz w:val="28"/>
+          <w:szCs w:val="28"/>
+        </w:rPr>
+        <w:t>.</w:t>
+      </w:r>
+    </w:p>
+    <w:p>
+      <w:pPr>
         <w:rPr>
           <w:i/>
           <w:iCs/>
@@ -2994,15 +3178,6 @@
           <w:szCs w:val="32"/>
           <w:u w:val="single"/>
         </w:rPr>
-        <w:t>Patrons de conception</w:t>
-      </w:r>
-    </w:p>
-    <w:p>
-      <w:pPr>
-        <w:rPr>
-          <w:sz w:val="28"/>
-          <w:szCs w:val="28"/>
-        </w:rPr>
       </w:pPr>
     </w:p>
     <w:p>
@@ -3015,9 +3190,7 @@
           <w:u w:val="single"/>
         </w:rPr>
       </w:pPr>
-    </w:p>
-    <w:p>
-      <w:pPr>
+      <w:r>
         <w:rPr>
           <w:i/>
           <w:iCs/>
@@ -3025,8 +3198,153 @@
           <w:szCs w:val="32"/>
           <w:u w:val="single"/>
         </w:rPr>
-      </w:pPr>
-      <w:r>
+        <w:t>Expression régulière</w:t>
+      </w:r>
+    </w:p>
+    <w:p>
+      <w:pPr>
+        <w:rPr>
+          <w:rFonts w:eastAsia="Times New Roman" w:cstheme="minorHAnsi"/>
+          <w:color w:val="000000" w:themeColor="text1"/>
+          <w:sz w:val="28"/>
+          <w:szCs w:val="28"/>
+          <w:lang w:eastAsia="fr-CA"/>
+        </w:rPr>
+      </w:pPr>
+      <w:r>
+        <w:rPr>
+          <w:sz w:val="28"/>
+          <w:szCs w:val="28"/>
+        </w:rPr>
+        <w:t>Puisque les utilisateurs ont besoin d</w:t>
+      </w:r>
+      <w:r>
+        <w:rPr>
+          <w:sz w:val="28"/>
+          <w:szCs w:val="28"/>
+        </w:rPr>
+        <w:t xml:space="preserve">’entrer </w:t>
+      </w:r>
+      <w:r>
+        <w:rPr>
+          <w:sz w:val="28"/>
+          <w:szCs w:val="28"/>
+        </w:rPr>
+        <w:t>un mot de passe pour se créer un compte</w:t>
+      </w:r>
+      <w:r>
+        <w:rPr>
+          <w:sz w:val="28"/>
+          <w:szCs w:val="28"/>
+        </w:rPr>
+        <w:t xml:space="preserve">, nous voulons que ce mot de passe soit sécurisé, donc en plus du hachage du mot de passe, nous allons vouloir vérifier qu’il respecte certains critères. Ces </w:t>
+      </w:r>
+      <w:r>
+        <w:rPr>
+          <w:sz w:val="28"/>
+          <w:szCs w:val="28"/>
+        </w:rPr>
+        <w:lastRenderedPageBreak/>
+        <w:t>critères sont : au moins huit caractères, au moins une lettre majuscule, au moins une lettre minuscule</w:t>
+      </w:r>
+      <w:r>
+        <w:rPr>
+          <w:sz w:val="28"/>
+          <w:szCs w:val="28"/>
+        </w:rPr>
+        <w:t xml:space="preserve"> et </w:t>
+      </w:r>
+      <w:r>
+        <w:rPr>
+          <w:sz w:val="28"/>
+          <w:szCs w:val="28"/>
+        </w:rPr>
+        <w:t>au moins un chiffre</w:t>
+      </w:r>
+      <w:r>
+        <w:rPr>
+          <w:sz w:val="28"/>
+          <w:szCs w:val="28"/>
+        </w:rPr>
+        <w:t>.</w:t>
+      </w:r>
+      <w:r>
+        <w:rPr>
+          <w:sz w:val="28"/>
+          <w:szCs w:val="28"/>
+        </w:rPr>
+        <w:t xml:space="preserve"> Voici à quoi ressemblerait cette expression : </w:t>
+      </w:r>
+      <w:r>
+        <w:rPr>
+          <w:sz w:val="28"/>
+          <w:szCs w:val="28"/>
+        </w:rPr>
+        <w:t>« </w:t>
+      </w:r>
+      <w:r>
+        <w:rPr>
+          <w:rFonts w:eastAsia="Times New Roman" w:cstheme="minorHAnsi"/>
+          <w:color w:val="000000" w:themeColor="text1"/>
+          <w:sz w:val="28"/>
+          <w:szCs w:val="28"/>
+          <w:lang w:eastAsia="fr-CA"/>
+        </w:rPr>
+        <w:t>^(?=.*?[A-Z])(?=.*?[a-z])(?=.*?[0-9]).{8,}$</w:t>
+      </w:r>
+      <w:r>
+        <w:rPr>
+          <w:rFonts w:eastAsia="Times New Roman" w:cstheme="minorHAnsi"/>
+          <w:color w:val="000000" w:themeColor="text1"/>
+          <w:sz w:val="28"/>
+          <w:szCs w:val="28"/>
+          <w:lang w:eastAsia="fr-CA"/>
+        </w:rPr>
+        <w:t> »</w:t>
+      </w:r>
+      <w:r>
+        <w:rPr>
+          <w:rFonts w:eastAsia="Times New Roman" w:cstheme="minorHAnsi"/>
+          <w:color w:val="000000" w:themeColor="text1"/>
+          <w:sz w:val="28"/>
+          <w:szCs w:val="28"/>
+          <w:lang w:eastAsia="fr-CA"/>
+        </w:rPr>
+        <w:t xml:space="preserve">. Ensuite, si le mot de passe respecte ces critères, </w:t>
+      </w:r>
+      <w:r>
+        <w:rPr>
+          <w:rFonts w:eastAsia="Times New Roman" w:cstheme="minorHAnsi"/>
+          <w:color w:val="000000" w:themeColor="text1"/>
+          <w:sz w:val="28"/>
+          <w:szCs w:val="28"/>
+          <w:lang w:eastAsia="fr-CA"/>
+        </w:rPr>
+        <w:t xml:space="preserve">nous allons </w:t>
+      </w:r>
+      <w:r>
+        <w:rPr>
+          <w:rFonts w:eastAsia="Times New Roman" w:cstheme="minorHAnsi"/>
+          <w:color w:val="000000" w:themeColor="text1"/>
+          <w:sz w:val="28"/>
+          <w:szCs w:val="28"/>
+          <w:lang w:eastAsia="fr-CA"/>
+        </w:rPr>
+        <w:t>extraire le mot de passe et le hacher pour le mettre dans la base de données.</w:t>
+      </w:r>
+      <w:r>
+        <w:rPr>
+          <w:rFonts w:eastAsia="Times New Roman" w:cstheme="minorHAnsi"/>
+          <w:color w:val="000000" w:themeColor="text1"/>
+          <w:sz w:val="28"/>
+          <w:szCs w:val="28"/>
+          <w:lang w:eastAsia="fr-CA"/>
+        </w:rPr>
+        <w:t xml:space="preserve"> Cette expression est simple, mais très utile, donc nous pensons que c’est un bon choix.</w:t>
+      </w:r>
+    </w:p>
+    <w:p>
+      <w:pPr>
         <w:rPr>
           <w:i/>
           <w:iCs/>
@@ -3034,142 +3352,7 @@
           <w:szCs w:val="32"/>
           <w:u w:val="single"/>
         </w:rPr>
-        <w:t>Expression régulière</w:t>
-      </w:r>
-    </w:p>
-    <w:p>
-      <w:pPr>
-        <w:rPr>
-          <w:rFonts w:eastAsia="Times New Roman" w:cstheme="minorHAnsi"/>
-          <w:color w:val="000000" w:themeColor="text1"/>
-          <w:sz w:val="28"/>
-          <w:szCs w:val="28"/>
-          <w:lang w:eastAsia="fr-CA"/>
-        </w:rPr>
-      </w:pPr>
-      <w:r>
-        <w:rPr>
-          <w:sz w:val="28"/>
-          <w:szCs w:val="28"/>
-        </w:rPr>
-        <w:t>Puisque les utilisateurs ont besoin d</w:t>
-      </w:r>
-      <w:r>
-        <w:rPr>
-          <w:sz w:val="28"/>
-          <w:szCs w:val="28"/>
-        </w:rPr>
-        <w:t xml:space="preserve">’entrer </w:t>
-      </w:r>
-      <w:r>
-        <w:rPr>
-          <w:sz w:val="28"/>
-          <w:szCs w:val="28"/>
-        </w:rPr>
-        <w:t>un mot de passe pour se créer un compte</w:t>
-      </w:r>
-      <w:r>
-        <w:rPr>
-          <w:sz w:val="28"/>
-          <w:szCs w:val="28"/>
-        </w:rPr>
-        <w:t>, nous voulons que ce mot de passe soit sécurisé, donc en plus du hachage du mot de passe, nous allons vouloir vérifier qu’il respecte certains critères. Ces critères sont : au moins huit caractères, au moins une lettre majuscule, au moins une lettre minuscule</w:t>
-      </w:r>
-      <w:r>
-        <w:rPr>
-          <w:sz w:val="28"/>
-          <w:szCs w:val="28"/>
-        </w:rPr>
-        <w:t xml:space="preserve"> et </w:t>
-      </w:r>
-      <w:r>
-        <w:rPr>
-          <w:sz w:val="28"/>
-          <w:szCs w:val="28"/>
-        </w:rPr>
-        <w:t>au moins un chiffre</w:t>
-      </w:r>
-      <w:r>
-        <w:rPr>
-          <w:sz w:val="28"/>
-          <w:szCs w:val="28"/>
-        </w:rPr>
-        <w:t>.</w:t>
-      </w:r>
-      <w:r>
-        <w:rPr>
-          <w:sz w:val="28"/>
-          <w:szCs w:val="28"/>
-        </w:rPr>
-        <w:t xml:space="preserve"> Voici à quoi ressemblerait cette expression : </w:t>
-      </w:r>
-      <w:r>
-        <w:rPr>
-          <w:sz w:val="28"/>
-          <w:szCs w:val="28"/>
-        </w:rPr>
-        <w:t>« </w:t>
-      </w:r>
-      <w:r>
-        <w:rPr>
-          <w:rFonts w:eastAsia="Times New Roman" w:cstheme="minorHAnsi"/>
-          <w:color w:val="000000" w:themeColor="text1"/>
-          <w:sz w:val="28"/>
-          <w:szCs w:val="28"/>
-          <w:lang w:eastAsia="fr-CA"/>
-        </w:rPr>
-        <w:t>^(?=.*?[A-Z])(?=.*?[a-z])(?=.*?[0-9]).{8,}$</w:t>
-      </w:r>
-      <w:r>
-        <w:rPr>
-          <w:rFonts w:eastAsia="Times New Roman" w:cstheme="minorHAnsi"/>
-          <w:color w:val="000000" w:themeColor="text1"/>
-          <w:sz w:val="28"/>
-          <w:szCs w:val="28"/>
-          <w:lang w:eastAsia="fr-CA"/>
-        </w:rPr>
-        <w:t> »</w:t>
-      </w:r>
-      <w:r>
-        <w:rPr>
-          <w:rFonts w:eastAsia="Times New Roman" w:cstheme="minorHAnsi"/>
-          <w:color w:val="000000" w:themeColor="text1"/>
-          <w:sz w:val="28"/>
-          <w:szCs w:val="28"/>
-          <w:lang w:eastAsia="fr-CA"/>
-        </w:rPr>
-        <w:t xml:space="preserve">. Ensuite, si le mot de passe respecte ces critères, </w:t>
-      </w:r>
-      <w:r>
-        <w:rPr>
-          <w:rFonts w:eastAsia="Times New Roman" w:cstheme="minorHAnsi"/>
-          <w:color w:val="000000" w:themeColor="text1"/>
-          <w:sz w:val="28"/>
-          <w:szCs w:val="28"/>
-          <w:lang w:eastAsia="fr-CA"/>
-        </w:rPr>
-        <w:t xml:space="preserve">nous allons </w:t>
-      </w:r>
-      <w:r>
-        <w:rPr>
-          <w:rFonts w:eastAsia="Times New Roman" w:cstheme="minorHAnsi"/>
-          <w:color w:val="000000" w:themeColor="text1"/>
-          <w:sz w:val="28"/>
-          <w:szCs w:val="28"/>
-          <w:lang w:eastAsia="fr-CA"/>
-        </w:rPr>
-        <w:t>extraire le mot de passe et le hacher pour le mettre dans la base de données.</w:t>
-      </w:r>
-      <w:r>
-        <w:rPr>
-          <w:rFonts w:eastAsia="Times New Roman" w:cstheme="minorHAnsi"/>
-          <w:color w:val="000000" w:themeColor="text1"/>
-          <w:sz w:val="28"/>
-          <w:szCs w:val="28"/>
-          <w:lang w:eastAsia="fr-CA"/>
-        </w:rPr>
-        <w:t xml:space="preserve"> Cette expression est simple, mais très utile, donc nous pensons que c’est un bon choix.</w:t>
-      </w:r>
+      </w:pPr>
     </w:p>
     <w:p>
       <w:pPr>
@@ -3181,9 +3364,7 @@
           <w:u w:val="single"/>
         </w:rPr>
       </w:pPr>
-    </w:p>
-    <w:p>
-      <w:pPr>
+      <w:r>
         <w:rPr>
           <w:i/>
           <w:iCs/>
@@ -3191,8 +3372,96 @@
           <w:szCs w:val="32"/>
           <w:u w:val="single"/>
         </w:rPr>
-      </w:pPr>
-      <w:r>
+        <w:t>Algorithme</w:t>
+      </w:r>
+    </w:p>
+    <w:p>
+      <w:pPr>
+        <w:rPr>
+          <w:sz w:val="28"/>
+          <w:szCs w:val="28"/>
+        </w:rPr>
+      </w:pPr>
+      <w:r>
+        <w:rPr>
+          <w:sz w:val="28"/>
+          <w:szCs w:val="28"/>
+        </w:rPr>
+        <w:t>Dans les plusieurs algorithmes qui sont possibles pour ce jeu, celui dont nous allons parler est l’algorithme de vérification d’état de note</w:t>
+      </w:r>
+      <w:r>
+        <w:rPr>
+          <w:sz w:val="28"/>
+          <w:szCs w:val="28"/>
+        </w:rPr>
+        <w:t>.</w:t>
+      </w:r>
+      <w:r>
+        <w:rPr>
+          <w:sz w:val="28"/>
+          <w:szCs w:val="28"/>
+        </w:rPr>
+        <w:t xml:space="preserve"> Ce que nous voulons dire par là, c’est que puisque nos notes vont être dans une liste qui contient tous les objets note, nous ne voulons pas pour autant toutes les afficher. C’est ici que l’algorithme vient en </w:t>
+      </w:r>
+      <w:r>
+        <w:rPr>
+          <w:sz w:val="28"/>
+          <w:szCs w:val="28"/>
+        </w:rPr>
+        <w:t>jeu</w:t>
+      </w:r>
+      <w:r>
+        <w:rPr>
+          <w:sz w:val="28"/>
+          <w:szCs w:val="28"/>
+        </w:rPr>
+        <w:t>, puisque notre algorithme va aller vérifier la valeur</w:t>
+      </w:r>
+      <w:r>
+        <w:rPr>
+          <w:sz w:val="28"/>
+          <w:szCs w:val="28"/>
+        </w:rPr>
+        <w:t xml:space="preserve"> de la position</w:t>
+      </w:r>
+      <w:r>
+        <w:rPr>
+          <w:sz w:val="28"/>
+          <w:szCs w:val="28"/>
+        </w:rPr>
+        <w:t xml:space="preserve"> y d’une note</w:t>
+      </w:r>
+      <w:r>
+        <w:rPr>
+          <w:sz w:val="28"/>
+          <w:szCs w:val="28"/>
+        </w:rPr>
+        <w:t>, pour ainsi vérifier si la note est dans la zone de jeu et l’afficher si la valeur y est valide</w:t>
+      </w:r>
+      <w:r>
+        <w:rPr>
+          <w:sz w:val="28"/>
+          <w:szCs w:val="28"/>
+        </w:rPr>
+        <w:t>, mais si l’algorithme détecte que la note est descendue trop basse, la note va compter comme manqué</w:t>
+      </w:r>
+      <w:r>
+        <w:rPr>
+          <w:sz w:val="28"/>
+          <w:szCs w:val="28"/>
+        </w:rPr>
+        <w:t>e</w:t>
+      </w:r>
+      <w:r>
+        <w:rPr>
+          <w:sz w:val="28"/>
+          <w:szCs w:val="28"/>
+        </w:rPr>
+        <w:t xml:space="preserve"> et nous allons pouvoir la détruire de la liste.</w:t>
+      </w:r>
+    </w:p>
+    <w:p>
+      <w:pPr>
         <w:rPr>
           <w:i/>
           <w:iCs/>
@@ -3200,15 +3469,6 @@
           <w:szCs w:val="32"/>
           <w:u w:val="single"/>
         </w:rPr>
-        <w:t>Algorithme</w:t>
-      </w:r>
-    </w:p>
-    <w:p>
-      <w:pPr>
-        <w:rPr>
-          <w:sz w:val="28"/>
-          <w:szCs w:val="28"/>
-        </w:rPr>
       </w:pPr>
     </w:p>
     <w:p>
@@ -3221,9 +3481,7 @@
           <w:u w:val="single"/>
         </w:rPr>
       </w:pPr>
-    </w:p>
-    <w:p>
-      <w:pPr>
+      <w:r>
         <w:rPr>
           <w:i/>
           <w:iCs/>
@@ -3231,7 +3489,8 @@
           <w:szCs w:val="32"/>
           <w:u w:val="single"/>
         </w:rPr>
-      </w:pPr>
+        <w:t>Équation m</w:t>
+      </w:r>
       <w:r>
         <w:rPr>
           <w:i/>
@@ -3240,16 +3499,6 @@
           <w:szCs w:val="32"/>
           <w:u w:val="single"/>
         </w:rPr>
-        <w:t>Équation m</w:t>
-      </w:r>
-      <w:r>
-        <w:rPr>
-          <w:i/>
-          <w:iCs/>
-          <w:sz w:val="32"/>
-          <w:szCs w:val="32"/>
-          <w:u w:val="single"/>
-        </w:rPr>
         <w:t>athématique</w:t>
       </w:r>
     </w:p>
@@ -3342,88 +3591,111 @@
           <w:sz w:val="28"/>
           <w:szCs w:val="28"/>
         </w:rPr>
-        <w:t xml:space="preserve"> (hauteur </w:t>
-      </w:r>
-      <w:r>
-        <w:rPr>
-          <w:sz w:val="28"/>
-          <w:szCs w:val="28"/>
+        <w:t xml:space="preserve"> (hauteur d’une oscillation)</w:t>
+      </w:r>
+      <w:r>
+        <w:rPr>
+          <w:sz w:val="28"/>
+          <w:szCs w:val="28"/>
+        </w:rPr>
+        <w:t>, ainsi que la période</w:t>
+      </w:r>
+      <w:r>
+        <w:rPr>
+          <w:sz w:val="28"/>
+          <w:szCs w:val="28"/>
+        </w:rPr>
+        <w:t xml:space="preserve"> (longueur d’une oscillation)</w:t>
+      </w:r>
+      <w:r>
+        <w:rPr>
+          <w:sz w:val="28"/>
+          <w:szCs w:val="28"/>
+        </w:rPr>
+        <w:t xml:space="preserve"> de la fonction vont être la même pour l’entièreté des notes.</w:t>
+      </w:r>
+      <w:r>
+        <w:rPr>
+          <w:sz w:val="28"/>
+          <w:szCs w:val="28"/>
+        </w:rPr>
+        <w:t xml:space="preserve"> Éventuellement, si nous avons le temps, nous comptons faire un modificateur appelé « random wave », qui va faire la même chose, mais chaque note va avoir une amplitude et une période</w:t>
+      </w:r>
+      <w:r>
+        <w:rPr>
+          <w:sz w:val="28"/>
+          <w:szCs w:val="28"/>
+        </w:rPr>
+        <w:t xml:space="preserve"> différente.</w:t>
+      </w:r>
+      <w:r>
+        <w:rPr>
+          <w:sz w:val="28"/>
+          <w:szCs w:val="28"/>
+        </w:rPr>
+        <w:t xml:space="preserve"> Voici à quoi pourrait ressembler la trajectoire d’une note</w:t>
+      </w:r>
+      <w:r>
+        <w:rPr>
+          <w:sz w:val="28"/>
+          <w:szCs w:val="28"/>
+        </w:rPr>
+        <w:t xml:space="preserve"> (ligne bleu)</w:t>
+      </w:r>
+      <w:r>
+        <w:rPr>
+          <w:sz w:val="28"/>
+          <w:szCs w:val="28"/>
+        </w:rPr>
+        <w:t xml:space="preserve">, avec la ligne noir qui représente la trajectoire initiale </w:t>
+      </w:r>
+      <w:r>
+        <w:rPr>
+          <w:sz w:val="28"/>
+          <w:szCs w:val="28"/>
+        </w:rPr>
+        <w:t>de la note</w:t>
+      </w:r>
+      <w:r>
+        <w:rPr>
+          <w:sz w:val="28"/>
+          <w:szCs w:val="28"/>
+        </w:rPr>
+        <w:t> :</w:t>
+      </w:r>
+    </w:p>
+    <w:p>
+      <w:pPr>
+        <w:rPr>
+          <w:sz w:val="28"/>
+          <w:szCs w:val="28"/>
+        </w:rPr>
+      </w:pPr>
+      <w:r>
+        <w:rPr>
+          <w:noProof/>
         </w:rPr>
         <w:lastRenderedPageBreak/>
-        <w:t>d’une oscillation)</w:t>
-      </w:r>
-      <w:r>
-        <w:rPr>
-          <w:sz w:val="28"/>
-          <w:szCs w:val="28"/>
-        </w:rPr>
-        <w:t>, ainsi que la période</w:t>
-      </w:r>
-      <w:r>
-        <w:rPr>
-          <w:sz w:val="28"/>
-          <w:szCs w:val="28"/>
-        </w:rPr>
-        <w:t xml:space="preserve"> (longueur d’une oscillation)</w:t>
-      </w:r>
-      <w:r>
-        <w:rPr>
-          <w:sz w:val="28"/>
-          <w:szCs w:val="28"/>
-        </w:rPr>
-        <w:t xml:space="preserve"> de la fonction vont être la même pour l’entièreté des notes.</w:t>
-      </w:r>
-      <w:r>
-        <w:rPr>
-          <w:sz w:val="28"/>
-          <w:szCs w:val="28"/>
-        </w:rPr>
-        <w:t xml:space="preserve"> Éventuellement, si nous avons le temps, nous comptons faire un modificateur appelé « random wave », qui va faire la même chose, mais chaque note va avoir une amplitude et une période</w:t>
-      </w:r>
-      <w:r>
-        <w:rPr>
-          <w:sz w:val="28"/>
-          <w:szCs w:val="28"/>
-        </w:rPr>
-        <w:t xml:space="preserve"> différente.</w:t>
-      </w:r>
-      <w:r>
-        <w:rPr>
-          <w:sz w:val="28"/>
-          <w:szCs w:val="28"/>
-        </w:rPr>
-        <w:t xml:space="preserve"> Voici à quoi pourrait ressembler la trajectoire d’une note</w:t>
-      </w:r>
-      <w:r>
-        <w:rPr>
-          <w:sz w:val="28"/>
-          <w:szCs w:val="28"/>
-        </w:rPr>
-        <w:t xml:space="preserve"> (ligne bleu)</w:t>
-      </w:r>
-      <w:r>
-        <w:rPr>
-          <w:sz w:val="28"/>
-          <w:szCs w:val="28"/>
-        </w:rPr>
-        <w:t> :</w:t>
-      </w:r>
-    </w:p>
-    <w:p>
-      <w:pPr>
-        <w:rPr>
-          <w:sz w:val="28"/>
-          <w:szCs w:val="28"/>
-        </w:rPr>
-      </w:pPr>
-      <w:r>
-        <w:rPr>
-          <w:noProof/>
-        </w:rPr>
         <w:drawing>
-          <wp:inline distT="0" distB="0" distL="0" distR="0" wp14:anchorId="344C6F51" wp14:editId="731CB426">
+          <wp:anchor distT="0" distB="0" distL="114300" distR="114300" simplePos="0" relativeHeight="251659264" behindDoc="1" locked="0" layoutInCell="1" allowOverlap="1" wp14:anchorId="344C6F51" wp14:editId="7054CB07">
+            <wp:simplePos x="0" y="0"/>
+            <wp:positionH relativeFrom="column">
+              <wp:posOffset>-846455</wp:posOffset>
+            </wp:positionH>
+            <wp:positionV relativeFrom="paragraph">
+              <wp:posOffset>857250</wp:posOffset>
+            </wp:positionV>
             <wp:extent cx="5476875" cy="3781425"/>
             <wp:effectExtent l="0" t="9525" r="0" b="0"/>
+            <wp:wrapTight wrapText="bothSides">
+              <wp:wrapPolygon edited="0">
+                <wp:start x="-38" y="21546"/>
+                <wp:lineTo x="21525" y="21546"/>
+                <wp:lineTo x="21525" y="109"/>
+                <wp:lineTo x="-38" y="109"/>
+                <wp:lineTo x="-38" y="21546"/>
+              </wp:wrapPolygon>
+            </wp:wrapTight>
             <wp:docPr id="4" name="Image 4"/>
             <wp:cNvGraphicFramePr>
               <a:graphicFrameLocks xmlns:a="http://schemas.openxmlformats.org/drawingml/2006/main" noChangeAspect="1"/>
@@ -3466,7 +3738,13 @@
                 </pic:pic>
               </a:graphicData>
             </a:graphic>
-          </wp:inline>
+            <wp14:sizeRelH relativeFrom="margin">
+              <wp14:pctWidth>0</wp14:pctWidth>
+            </wp14:sizeRelH>
+            <wp14:sizeRelV relativeFrom="margin">
+              <wp14:pctHeight>0</wp14:pctHeight>
+            </wp14:sizeRelV>
+          </wp:anchor>
         </w:drawing>
       </w:r>
     </w:p>
@@ -3880,13 +4158,13 @@
     <w:qFormat/>
     <w:rsid w:val="00500C2F"/>
   </w:style>
-  <w:style w:type="character" w:default="1" w:styleId="Policepardfaut">
+  <w:style w:type="character" w:default="1" w:styleId="DefaultParagraphFont">
     <w:name w:val="Default Paragraph Font"/>
     <w:uiPriority w:val="1"/>
     <w:semiHidden/>
     <w:unhideWhenUsed/>
   </w:style>
-  <w:style w:type="table" w:default="1" w:styleId="TableauNormal">
+  <w:style w:type="table" w:default="1" w:styleId="TableNormal">
     <w:name w:val="Normal Table"/>
     <w:uiPriority w:val="99"/>
     <w:semiHidden/>
@@ -3901,16 +4179,16 @@
       </w:tblCellMar>
     </w:tblPr>
   </w:style>
-  <w:style w:type="numbering" w:default="1" w:styleId="Aucuneliste">
+  <w:style w:type="numbering" w:default="1" w:styleId="NoList">
     <w:name w:val="No List"/>
     <w:uiPriority w:val="99"/>
     <w:semiHidden/>
     <w:unhideWhenUsed/>
   </w:style>
-  <w:style w:type="paragraph" w:styleId="PrformatHTML">
+  <w:style w:type="paragraph" w:styleId="HTMLPreformatted">
     <w:name w:val="HTML Preformatted"/>
     <w:basedOn w:val="Normal"/>
-    <w:link w:val="PrformatHTMLCar"/>
+    <w:link w:val="HTMLPreformattedChar"/>
     <w:uiPriority w:val="99"/>
     <w:semiHidden/>
     <w:unhideWhenUsed/>
@@ -3943,10 +4221,10 @@
       <w:lang w:eastAsia="fr-CA"/>
     </w:rPr>
   </w:style>
-  <w:style w:type="character" w:customStyle="1" w:styleId="PrformatHTMLCar">
-    <w:name w:val="Préformaté HTML Car"/>
-    <w:basedOn w:val="Policepardfaut"/>
-    <w:link w:val="PrformatHTML"/>
+  <w:style w:type="character" w:customStyle="1" w:styleId="HTMLPreformattedChar">
+    <w:name w:val="HTML Preformatted Char"/>
+    <w:basedOn w:val="DefaultParagraphFont"/>
+    <w:link w:val="HTMLPreformatted"/>
     <w:uiPriority w:val="99"/>
     <w:semiHidden/>
     <w:rsid w:val="00354D6F"/>
@@ -3959,7 +4237,7 @@
   </w:style>
   <w:style w:type="character" w:customStyle="1" w:styleId="token">
     <w:name w:val="token"/>
-    <w:basedOn w:val="Policepardfaut"/>
+    <w:basedOn w:val="DefaultParagraphFont"/>
     <w:rsid w:val="00354D6F"/>
   </w:style>
 </w:styles>

</xml_diff>

<commit_message>
Finition document de conception
</commit_message>
<xml_diff>
--- a/C61/Sprint0/Conception.docx
+++ b/C61/Sprint0/Conception.docx
@@ -1,6 +1,6 @@
 
 <file path=word/document.xml><?xml version="1.0" encoding="utf-8"?>
-<w:document xmlns:wpc="http://schemas.microsoft.com/office/word/2010/wordprocessingCanvas" xmlns:cx="http://schemas.microsoft.com/office/drawing/2014/chartex" xmlns:cx1="http://schemas.microsoft.com/office/drawing/2015/9/8/chartex" xmlns:cx2="http://schemas.microsoft.com/office/drawing/2015/10/21/chartex" xmlns:cx3="http://schemas.microsoft.com/office/drawing/2016/5/9/chartex" xmlns:cx4="http://schemas.microsoft.com/office/drawing/2016/5/10/chartex" xmlns:cx5="http://schemas.microsoft.com/office/drawing/2016/5/11/chartex" xmlns:cx6="http://schemas.microsoft.com/office/drawing/2016/5/12/chartex" xmlns:cx7="http://schemas.microsoft.com/office/drawing/2016/5/13/chartex" xmlns:cx8="http://schemas.microsoft.com/office/drawing/2016/5/14/chartex" xmlns:mc="http://schemas.openxmlformats.org/markup-compatibility/2006" xmlns:aink="http://schemas.microsoft.com/office/drawing/2016/ink" xmlns:am3d="http://schemas.microsoft.com/office/drawing/2017/model3d" xmlns:o="urn:schemas-microsoft-com:office:office" xmlns:r="http://schemas.openxmlformats.org/officeDocument/2006/relationships" xmlns:m="http://schemas.openxmlformats.org/officeDocument/2006/math" xmlns:v="urn:schemas-microsoft-com:vml" xmlns:wp14="http://schemas.microsoft.com/office/word/2010/wordprocessingDrawing" xmlns:wp="http://schemas.openxmlformats.org/drawingml/2006/wordprocessingDrawing" xmlns:w10="urn:schemas-microsoft-com:office:word" xmlns:w="http://schemas.openxmlformats.org/wordprocessingml/2006/main" xmlns:w14="http://schemas.microsoft.com/office/word/2010/wordml" xmlns:w15="http://schemas.microsoft.com/office/word/2012/wordml" xmlns:w16cex="http://schemas.microsoft.com/office/word/2018/wordml/cex" xmlns:w16cid="http://schemas.microsoft.com/office/word/2016/wordml/cid" xmlns:w16="http://schemas.microsoft.com/office/word/2018/wordml" xmlns:w16sdtdh="http://schemas.microsoft.com/office/word/2020/wordml/sdtdatahash" xmlns:w16se="http://schemas.microsoft.com/office/word/2015/wordml/symex" xmlns:wpg="http://schemas.microsoft.com/office/word/2010/wordprocessingGroup" xmlns:wpi="http://schemas.microsoft.com/office/word/2010/wordprocessingInk" xmlns:wne="http://schemas.microsoft.com/office/word/2006/wordml" xmlns:wps="http://schemas.microsoft.com/office/word/2010/wordprocessingShape" mc:Ignorable="w14 w15 w16se w16cid w16 w16cex w16sdtdh wp14">
+<w:document xmlns:wpc="http://schemas.microsoft.com/office/word/2010/wordprocessingCanvas" xmlns:cx="http://schemas.microsoft.com/office/drawing/2014/chartex" xmlns:cx1="http://schemas.microsoft.com/office/drawing/2015/9/8/chartex" xmlns:cx2="http://schemas.microsoft.com/office/drawing/2015/10/21/chartex" xmlns:cx3="http://schemas.microsoft.com/office/drawing/2016/5/9/chartex" xmlns:cx4="http://schemas.microsoft.com/office/drawing/2016/5/10/chartex" xmlns:cx5="http://schemas.microsoft.com/office/drawing/2016/5/11/chartex" xmlns:cx6="http://schemas.microsoft.com/office/drawing/2016/5/12/chartex" xmlns:cx7="http://schemas.microsoft.com/office/drawing/2016/5/13/chartex" xmlns:cx8="http://schemas.microsoft.com/office/drawing/2016/5/14/chartex" xmlns:mc="http://schemas.openxmlformats.org/markup-compatibility/2006" xmlns:aink="http://schemas.microsoft.com/office/drawing/2016/ink" xmlns:am3d="http://schemas.microsoft.com/office/drawing/2017/model3d" xmlns:o="urn:schemas-microsoft-com:office:office" xmlns:oel="http://schemas.microsoft.com/office/2019/extlst" xmlns:r="http://schemas.openxmlformats.org/officeDocument/2006/relationships" xmlns:m="http://schemas.openxmlformats.org/officeDocument/2006/math" xmlns:v="urn:schemas-microsoft-com:vml" xmlns:wp14="http://schemas.microsoft.com/office/word/2010/wordprocessingDrawing" xmlns:wp="http://schemas.openxmlformats.org/drawingml/2006/wordprocessingDrawing" xmlns:w10="urn:schemas-microsoft-com:office:word" xmlns:w="http://schemas.openxmlformats.org/wordprocessingml/2006/main" xmlns:w14="http://schemas.microsoft.com/office/word/2010/wordml" xmlns:w15="http://schemas.microsoft.com/office/word/2012/wordml" xmlns:w16cex="http://schemas.microsoft.com/office/word/2018/wordml/cex" xmlns:w16cid="http://schemas.microsoft.com/office/word/2016/wordml/cid" xmlns:w16="http://schemas.microsoft.com/office/word/2018/wordml" xmlns:w16sdtdh="http://schemas.microsoft.com/office/word/2020/wordml/sdtdatahash" xmlns:w16se="http://schemas.microsoft.com/office/word/2015/wordml/symex" xmlns:wpg="http://schemas.microsoft.com/office/word/2010/wordprocessingGroup" xmlns:wpi="http://schemas.microsoft.com/office/word/2010/wordprocessingInk" xmlns:wne="http://schemas.microsoft.com/office/word/2006/wordml" xmlns:wps="http://schemas.microsoft.com/office/word/2010/wordprocessingShape" mc:Ignorable="w14 w15 w16se w16cid w16 w16cex w16sdtdh wp14">
   <w:body>
     <w:p>
       <w:pPr>
@@ -683,7 +683,23 @@
           <w:sz w:val="28"/>
           <w:szCs w:val="28"/>
         </w:rPr>
-        <w:t xml:space="preserve"> le mot de passe, mais celui-ci va avoir un type d’input « password » pour garder la confidentialité du mot de passe pendant l’insertion</w:t>
+        <w:t xml:space="preserve"> le mot de passe, mais celui-ci va avoir un type d’input « </w:t>
+      </w:r>
+      <w:proofErr w:type="spellStart"/>
+      <w:r>
+        <w:rPr>
+          <w:sz w:val="28"/>
+          <w:szCs w:val="28"/>
+        </w:rPr>
+        <w:t>password</w:t>
+      </w:r>
+      <w:proofErr w:type="spellEnd"/>
+      <w:r>
+        <w:rPr>
+          <w:sz w:val="28"/>
+          <w:szCs w:val="28"/>
+        </w:rPr>
+        <w:t> » pour garder la confidentialité du mot de passe pendant l’insertion</w:t>
       </w:r>
       <w:r>
         <w:rPr>
@@ -2712,7 +2728,39 @@
           <w:sz w:val="28"/>
           <w:szCs w:val="28"/>
         </w:rPr>
-        <w:t xml:space="preserve"> « titre », « artiste », « difficulte », « audio_file » et « temps »</w:t>
+        <w:t xml:space="preserve"> « titre », « artiste », « </w:t>
+      </w:r>
+      <w:proofErr w:type="spellStart"/>
+      <w:r>
+        <w:rPr>
+          <w:sz w:val="28"/>
+          <w:szCs w:val="28"/>
+        </w:rPr>
+        <w:t>difficulte</w:t>
+      </w:r>
+      <w:proofErr w:type="spellEnd"/>
+      <w:r>
+        <w:rPr>
+          <w:sz w:val="28"/>
+          <w:szCs w:val="28"/>
+        </w:rPr>
+        <w:t> », « </w:t>
+      </w:r>
+      <w:proofErr w:type="spellStart"/>
+      <w:r>
+        <w:rPr>
+          <w:sz w:val="28"/>
+          <w:szCs w:val="28"/>
+        </w:rPr>
+        <w:t>audio_file</w:t>
+      </w:r>
+      <w:proofErr w:type="spellEnd"/>
+      <w:r>
+        <w:rPr>
+          <w:sz w:val="28"/>
+          <w:szCs w:val="28"/>
+        </w:rPr>
+        <w:t> » et « temps »</w:t>
       </w:r>
       <w:r>
         <w:rPr>
@@ -2740,7 +2788,39 @@
           <w:sz w:val="28"/>
           <w:szCs w:val="28"/>
         </w:rPr>
-        <w:t>« username », « password »</w:t>
+        <w:t>« </w:t>
+      </w:r>
+      <w:proofErr w:type="spellStart"/>
+      <w:r>
+        <w:rPr>
+          <w:sz w:val="28"/>
+          <w:szCs w:val="28"/>
+        </w:rPr>
+        <w:t>username</w:t>
+      </w:r>
+      <w:proofErr w:type="spellEnd"/>
+      <w:r>
+        <w:rPr>
+          <w:sz w:val="28"/>
+          <w:szCs w:val="28"/>
+        </w:rPr>
+        <w:t> », « </w:t>
+      </w:r>
+      <w:proofErr w:type="spellStart"/>
+      <w:r>
+        <w:rPr>
+          <w:sz w:val="28"/>
+          <w:szCs w:val="28"/>
+        </w:rPr>
+        <w:t>password</w:t>
+      </w:r>
+      <w:proofErr w:type="spellEnd"/>
+      <w:r>
+        <w:rPr>
+          <w:sz w:val="28"/>
+          <w:szCs w:val="28"/>
+        </w:rPr>
+        <w:t> »</w:t>
       </w:r>
       <w:r>
         <w:rPr>
@@ -2803,7 +2883,55 @@
           <w:sz w:val="28"/>
           <w:szCs w:val="28"/>
         </w:rPr>
-        <w:t>« titre_musique », « score », « meilleur_combo », « precision » et « timestamp »</w:t>
+        <w:t>« </w:t>
+      </w:r>
+      <w:proofErr w:type="spellStart"/>
+      <w:r>
+        <w:rPr>
+          <w:sz w:val="28"/>
+          <w:szCs w:val="28"/>
+        </w:rPr>
+        <w:t>titre_musique</w:t>
+      </w:r>
+      <w:proofErr w:type="spellEnd"/>
+      <w:r>
+        <w:rPr>
+          <w:sz w:val="28"/>
+          <w:szCs w:val="28"/>
+        </w:rPr>
+        <w:t> », « score », « </w:t>
+      </w:r>
+      <w:proofErr w:type="spellStart"/>
+      <w:r>
+        <w:rPr>
+          <w:sz w:val="28"/>
+          <w:szCs w:val="28"/>
+        </w:rPr>
+        <w:t>meilleur_combo</w:t>
+      </w:r>
+      <w:proofErr w:type="spellEnd"/>
+      <w:r>
+        <w:rPr>
+          <w:sz w:val="28"/>
+          <w:szCs w:val="28"/>
+        </w:rPr>
+        <w:t> », « </w:t>
+      </w:r>
+      <w:proofErr w:type="spellStart"/>
+      <w:r>
+        <w:rPr>
+          <w:sz w:val="28"/>
+          <w:szCs w:val="28"/>
+        </w:rPr>
+        <w:t>precision</w:t>
+      </w:r>
+      <w:proofErr w:type="spellEnd"/>
+      <w:r>
+        <w:rPr>
+          <w:sz w:val="28"/>
+          <w:szCs w:val="28"/>
+        </w:rPr>
+        <w:t> » et « timestamp »</w:t>
       </w:r>
       <w:r>
         <w:rPr>
@@ -2926,39 +3054,324 @@
     <w:p>
       <w:pPr>
         <w:rPr>
-          <w:sz w:val="32"/>
-          <w:szCs w:val="32"/>
-        </w:rPr>
-      </w:pPr>
-      <w:r>
-        <w:rPr>
-          <w:sz w:val="32"/>
-          <w:szCs w:val="32"/>
-        </w:rPr>
-        <w:t>Array pour storer les notes</w:t>
-      </w:r>
-      <w:r>
-        <w:rPr>
-          <w:sz w:val="32"/>
-          <w:szCs w:val="32"/>
+          <w:sz w:val="28"/>
+          <w:szCs w:val="28"/>
+        </w:rPr>
+      </w:pPr>
+      <w:r>
+        <w:rPr>
+          <w:sz w:val="28"/>
+          <w:szCs w:val="28"/>
+        </w:rPr>
+        <w:t>Pour nos trois structures de données, nous avons décidé de parler de l’utilité du array, du stack et de la liste.</w:t>
+      </w:r>
+      <w:r>
+        <w:rPr>
+          <w:sz w:val="28"/>
+          <w:szCs w:val="28"/>
+        </w:rPr>
+        <w:t xml:space="preserve"> Pour commencer, un </w:t>
+      </w:r>
+      <w:r>
+        <w:rPr>
+          <w:sz w:val="28"/>
+          <w:szCs w:val="28"/>
+        </w:rPr>
+        <w:t>tableau</w:t>
+      </w:r>
+      <w:r>
+        <w:rPr>
+          <w:sz w:val="28"/>
+          <w:szCs w:val="28"/>
+        </w:rPr>
+        <w:t xml:space="preserve"> va être utile pour storer nos objets « Note », puisque pour faire apparaître les notes avec notre algorithme</w:t>
+      </w:r>
+      <w:r>
+        <w:rPr>
+          <w:sz w:val="28"/>
+          <w:szCs w:val="28"/>
+        </w:rPr>
+        <w:t>, l’</w:t>
+      </w:r>
+      <w:r>
+        <w:rPr>
+          <w:sz w:val="28"/>
+          <w:szCs w:val="28"/>
+        </w:rPr>
+        <w:t>itération</w:t>
+      </w:r>
+      <w:r>
+        <w:rPr>
+          <w:sz w:val="28"/>
+          <w:szCs w:val="28"/>
+        </w:rPr>
+        <w:t xml:space="preserve"> d’un tableau</w:t>
+      </w:r>
+      <w:r>
+        <w:rPr>
+          <w:sz w:val="28"/>
+          <w:szCs w:val="28"/>
+        </w:rPr>
+        <w:t xml:space="preserve"> va être très utile pour filtrer les notes qui ont besoin d’être affichées.</w:t>
+      </w:r>
+      <w:r>
+        <w:rPr>
+          <w:sz w:val="28"/>
+          <w:szCs w:val="28"/>
+        </w:rPr>
+        <w:t xml:space="preserve"> Par ailleurs, notre deuxième structure de donnée, la pile, va être utilisée pour stocker les </w:t>
+      </w:r>
+      <w:r>
+        <w:rPr>
+          <w:sz w:val="28"/>
+          <w:szCs w:val="28"/>
+        </w:rPr>
+        <w:t>notes touchées</w:t>
+      </w:r>
+      <w:r>
+        <w:rPr>
+          <w:sz w:val="28"/>
+          <w:szCs w:val="28"/>
+        </w:rPr>
+        <w:t>, ainsi ajoutant le combo du joueur qu’il avait quand il a raté</w:t>
+      </w:r>
+      <w:r>
+        <w:rPr>
+          <w:sz w:val="28"/>
+          <w:szCs w:val="28"/>
+        </w:rPr>
+        <w:t xml:space="preserve"> dans une liste</w:t>
+      </w:r>
+      <w:r>
+        <w:rPr>
+          <w:sz w:val="28"/>
+          <w:szCs w:val="28"/>
+        </w:rPr>
+        <w:t xml:space="preserve"> en comptant le nombre de notes</w:t>
+      </w:r>
+      <w:r>
+        <w:rPr>
+          <w:sz w:val="28"/>
+          <w:szCs w:val="28"/>
+        </w:rPr>
+        <w:t xml:space="preserve"> qu’il y a</w:t>
+      </w:r>
+      <w:r>
+        <w:rPr>
+          <w:sz w:val="28"/>
+          <w:szCs w:val="28"/>
+        </w:rPr>
+        <w:t xml:space="preserve"> dans la pile</w:t>
+      </w:r>
+      <w:r>
+        <w:rPr>
+          <w:sz w:val="28"/>
+          <w:szCs w:val="28"/>
+        </w:rPr>
+        <w:t xml:space="preserve"> </w:t>
+      </w:r>
+      <w:r>
+        <w:rPr>
+          <w:sz w:val="28"/>
+          <w:szCs w:val="28"/>
+        </w:rPr>
+        <w:t>pour</w:t>
+      </w:r>
+      <w:r>
+        <w:rPr>
+          <w:sz w:val="28"/>
+          <w:szCs w:val="28"/>
+        </w:rPr>
+        <w:t xml:space="preserve"> ensuite vider la pile</w:t>
+      </w:r>
+      <w:r>
+        <w:rPr>
+          <w:sz w:val="28"/>
+          <w:szCs w:val="28"/>
+        </w:rPr>
+        <w:t xml:space="preserve">, ou bien le combo qu’il avait quand </w:t>
+      </w:r>
+      <w:r>
+        <w:rPr>
+          <w:sz w:val="28"/>
+          <w:szCs w:val="28"/>
+        </w:rPr>
+        <w:t>le jeu s’est terminé.</w:t>
+      </w:r>
+      <w:r>
+        <w:rPr>
+          <w:sz w:val="28"/>
+          <w:szCs w:val="28"/>
+        </w:rPr>
+        <w:t xml:space="preserve"> De plus, nous pourrons faire une deuxième pile appelée « max », qui va stocker les combos en même temps que la pile qui stocke les </w:t>
+      </w:r>
+      <w:r>
+        <w:rPr>
+          <w:sz w:val="28"/>
+          <w:szCs w:val="28"/>
+        </w:rPr>
+        <w:t>notes</w:t>
+      </w:r>
+      <w:r>
+        <w:rPr>
+          <w:sz w:val="28"/>
+          <w:szCs w:val="28"/>
+        </w:rPr>
+        <w:t>, mais celle-ci ne va stocker la donnée que si elle est plus grande que celle qui est dans la pile.</w:t>
+      </w:r>
+      <w:r>
+        <w:rPr>
+          <w:sz w:val="28"/>
+          <w:szCs w:val="28"/>
+        </w:rPr>
+        <w:t xml:space="preserve"> Donc, en fin de partie, nous allons avoir le meilleur combo</w:t>
+      </w:r>
+      <w:r>
+        <w:rPr>
+          <w:sz w:val="28"/>
+          <w:szCs w:val="28"/>
+        </w:rPr>
+        <w:t>,</w:t>
+      </w:r>
+      <w:r>
+        <w:rPr>
+          <w:sz w:val="28"/>
+          <w:szCs w:val="28"/>
+        </w:rPr>
+        <w:t xml:space="preserve"> ainsi que le nombre</w:t>
+      </w:r>
+      <w:r>
+        <w:rPr>
+          <w:sz w:val="28"/>
+          <w:szCs w:val="28"/>
+        </w:rPr>
+        <w:t xml:space="preserve"> de notes </w:t>
+      </w:r>
+      <w:r>
+        <w:rPr>
+          <w:sz w:val="28"/>
+          <w:szCs w:val="28"/>
+        </w:rPr>
+        <w:t>que le joueur a réussi à avoir</w:t>
+      </w:r>
+      <w:r>
+        <w:rPr>
+          <w:sz w:val="28"/>
+          <w:szCs w:val="28"/>
+        </w:rPr>
+        <w:t xml:space="preserve"> en </w:t>
+      </w:r>
+      <w:r>
+        <w:rPr>
+          <w:sz w:val="28"/>
+          <w:szCs w:val="28"/>
+        </w:rPr>
+        <w:t>additionnant</w:t>
+      </w:r>
+      <w:r>
+        <w:rPr>
+          <w:sz w:val="28"/>
+          <w:szCs w:val="28"/>
+        </w:rPr>
+        <w:t xml:space="preserve"> toutes les valeurs dans </w:t>
+      </w:r>
+      <w:r>
+        <w:rPr>
+          <w:sz w:val="28"/>
+          <w:szCs w:val="28"/>
+        </w:rPr>
+        <w:t>la liste</w:t>
+      </w:r>
+      <w:r>
+        <w:rPr>
+          <w:sz w:val="28"/>
+          <w:szCs w:val="28"/>
+        </w:rPr>
+        <w:t>.</w:t>
+      </w:r>
+      <w:r>
+        <w:rPr>
+          <w:sz w:val="28"/>
+          <w:szCs w:val="28"/>
+        </w:rPr>
+        <w:t xml:space="preserve"> La troisième structure de données va être simplement la liste,</w:t>
+      </w:r>
+      <w:r>
+        <w:rPr>
+          <w:sz w:val="28"/>
+          <w:szCs w:val="28"/>
+        </w:rPr>
+        <w:t xml:space="preserve"> puisque comme nous venons de le mentionner, on va pouvoir utiliser la liste pour stocker toutes les valeurs de combo, et ainsi faire une addition </w:t>
+      </w:r>
+      <w:r>
+        <w:rPr>
+          <w:sz w:val="28"/>
+          <w:szCs w:val="28"/>
+        </w:rPr>
+        <w:t>de tous les combos pour afficher le nombre de notes total réussies.</w:t>
+      </w:r>
+      <w:r>
+        <w:rPr>
+          <w:sz w:val="28"/>
+          <w:szCs w:val="28"/>
+        </w:rPr>
+        <w:t xml:space="preserve"> </w:t>
+      </w:r>
+      <w:r>
+        <w:rPr>
+          <w:sz w:val="28"/>
+          <w:szCs w:val="28"/>
+        </w:rPr>
+        <w:t>De plus</w:t>
+      </w:r>
+      <w:r>
+        <w:rPr>
+          <w:sz w:val="28"/>
+          <w:szCs w:val="28"/>
+        </w:rPr>
+        <w:t>,</w:t>
+      </w:r>
+      <w:r>
+        <w:rPr>
+          <w:sz w:val="28"/>
+          <w:szCs w:val="28"/>
+        </w:rPr>
+        <w:t xml:space="preserve"> la liste va avoir d’autres utilités,</w:t>
+      </w:r>
+      <w:r>
+        <w:rPr>
+          <w:sz w:val="28"/>
+          <w:szCs w:val="28"/>
+        </w:rPr>
+        <w:t xml:space="preserve"> dont le stockage de la précision </w:t>
+      </w:r>
+      <w:r>
+        <w:rPr>
+          <w:sz w:val="28"/>
+          <w:szCs w:val="28"/>
+        </w:rPr>
+        <w:t>des joueurs</w:t>
+      </w:r>
+      <w:r>
+        <w:rPr>
+          <w:sz w:val="28"/>
+          <w:szCs w:val="28"/>
+        </w:rPr>
+        <w:t xml:space="preserve"> à chaque fois qu’il touche une note</w:t>
+      </w:r>
+      <w:r>
+        <w:rPr>
+          <w:sz w:val="28"/>
+          <w:szCs w:val="28"/>
+        </w:rPr>
+        <w:t>, pour ensuite faire une moyenne de toutes les valeurs dans la liste.</w:t>
+      </w:r>
+      <w:r>
+        <w:rPr>
+          <w:sz w:val="28"/>
+          <w:szCs w:val="28"/>
         </w:rPr>
         <w:br/>
-        <w:t>Stack pour les combos</w:t>
-      </w:r>
-      <w:r>
-        <w:rPr>
-          <w:sz w:val="32"/>
-          <w:szCs w:val="32"/>
-        </w:rPr>
-        <w:br/>
-        <w:t>Liste pour la précision</w:t>
-      </w:r>
-      <w:r>
-        <w:rPr>
-          <w:sz w:val="32"/>
-          <w:szCs w:val="32"/>
-        </w:rPr>
-        <w:t xml:space="preserve"> du timing du joueur</w:t>
       </w:r>
     </w:p>
     <w:p>
@@ -3005,7 +3418,21 @@
           <w:sz w:val="28"/>
           <w:szCs w:val="28"/>
         </w:rPr>
-        <w:t>Pour les patrons de conceptions, nous avons choisi 3 patrons principaux et allons créer un patron nous-même. Un des patrons choisi est le « State »</w:t>
+        <w:t xml:space="preserve">Pour les patrons de conceptions, nous avons choisi 3 patrons principaux et allons créer un patron nous-même. Un </w:t>
+      </w:r>
+      <w:r>
+        <w:rPr>
+          <w:sz w:val="28"/>
+          <w:szCs w:val="28"/>
+        </w:rPr>
+        <w:t>des patrons choisis</w:t>
+      </w:r>
+      <w:r>
+        <w:rPr>
+          <w:sz w:val="28"/>
+          <w:szCs w:val="28"/>
+        </w:rPr>
+        <w:t xml:space="preserve"> est le « State »</w:t>
       </w:r>
       <w:r>
         <w:rPr>
@@ -3054,7 +3481,15 @@
           <w:sz w:val="28"/>
           <w:szCs w:val="28"/>
         </w:rPr>
-        <w:t xml:space="preserve"> Le deuxième patron choisi est le « Factory », qui va aussi être utile dans le cas de notre jeu puisque notre jeu va contenir des notes simples, ainsi que des notes qu’il va falloir maintenir. Dans notre cas, le factory pattern est un bon choix</w:t>
+        <w:t xml:space="preserve"> Le deuxième patron choisi est le « Factory », qui va aussi être utile dans le cas de notre jeu puisque </w:t>
+      </w:r>
+      <w:r>
+        <w:rPr>
+          <w:sz w:val="28"/>
+          <w:szCs w:val="28"/>
+        </w:rPr>
+        <w:lastRenderedPageBreak/>
+        <w:t>notre jeu va contenir des notes simples, ainsi que des notes qu’il va falloir maintenir. Dans notre cas, le factory pattern est un bon choix</w:t>
       </w:r>
       <w:r>
         <w:rPr>
@@ -3237,15 +3672,7 @@
           <w:sz w:val="28"/>
           <w:szCs w:val="28"/>
         </w:rPr>
-        <w:t xml:space="preserve">, nous voulons que ce mot de passe soit sécurisé, donc en plus du hachage du mot de passe, nous allons vouloir vérifier qu’il respecte certains critères. Ces </w:t>
-      </w:r>
-      <w:r>
-        <w:rPr>
-          <w:sz w:val="28"/>
-          <w:szCs w:val="28"/>
-        </w:rPr>
-        <w:lastRenderedPageBreak/>
-        <w:t>critères sont : au moins huit caractères, au moins une lettre majuscule, au moins une lettre minuscule</w:t>
+        <w:t>, nous voulons que ce mot de passe soit sécurisé, donc en plus du hachage du mot de passe, nous allons vouloir vérifier qu’il respecte certains critères. Ces critères sont : au moins huit caractères, au moins une lettre majuscule, au moins une lettre minuscule</w:t>
       </w:r>
       <w:r>
         <w:rPr>
@@ -3457,7 +3884,15 @@
           <w:sz w:val="28"/>
           <w:szCs w:val="28"/>
         </w:rPr>
-        <w:t xml:space="preserve"> et nous allons pouvoir la détruire de la liste.</w:t>
+        <w:t xml:space="preserve"> et nous allons </w:t>
+      </w:r>
+      <w:r>
+        <w:rPr>
+          <w:sz w:val="28"/>
+          <w:szCs w:val="28"/>
+        </w:rPr>
+        <w:lastRenderedPageBreak/>
+        <w:t>pouvoir la détruire de la liste.</w:t>
       </w:r>
       <w:r>
         <w:rPr>
@@ -3556,7 +3991,23 @@
           <w:sz w:val="28"/>
           <w:szCs w:val="28"/>
         </w:rPr>
-        <w:t xml:space="preserve"> Ce que nous avons décidé pour l’instant, c’est de faire un mod « wave », qui va changer la trajectoire des notes pour qu’à la place de descendre en ligne, elles vont descendre </w:t>
+        <w:t xml:space="preserve"> Ce que nous avons décidé pour l’instant, c’est de faire un mod « wave », qui va changer la trajectoire des notes </w:t>
+      </w:r>
+      <w:proofErr w:type="gramStart"/>
+      <w:r>
+        <w:rPr>
+          <w:sz w:val="28"/>
+          <w:szCs w:val="28"/>
+        </w:rPr>
+        <w:t>pour</w:t>
+      </w:r>
+      <w:proofErr w:type="gramEnd"/>
+      <w:r>
+        <w:rPr>
+          <w:sz w:val="28"/>
+          <w:szCs w:val="28"/>
+        </w:rPr>
+        <w:t xml:space="preserve"> qu’à la place de descendre en ligne, elles vont descendre </w:t>
       </w:r>
       <w:r>
         <w:rPr>
@@ -3640,70 +4091,98 @@
           <w:sz w:val="28"/>
           <w:szCs w:val="28"/>
         </w:rPr>
-        <w:t xml:space="preserve"> Éventuellement, si nous avons le temps, nous comptons faire un modificateur appelé « random wave », qui va faire </w:t>
-      </w:r>
-      <w:r>
-        <w:rPr>
-          <w:sz w:val="28"/>
-          <w:szCs w:val="28"/>
+        <w:t xml:space="preserve"> Éventuellement, si nous avons le temps, nous comptons faire un modificateur appelé « random wave », qui va faire la même chose, mais chaque note va avoir une amplitude et une période</w:t>
+      </w:r>
+      <w:r>
+        <w:rPr>
+          <w:sz w:val="28"/>
+          <w:szCs w:val="28"/>
+        </w:rPr>
+        <w:t xml:space="preserve"> différente.</w:t>
+      </w:r>
+      <w:r>
+        <w:rPr>
+          <w:sz w:val="28"/>
+          <w:szCs w:val="28"/>
+        </w:rPr>
+        <w:t xml:space="preserve"> Voici à quoi pourrait ressembler</w:t>
+      </w:r>
+      <w:r>
+        <w:rPr>
+          <w:sz w:val="28"/>
+          <w:szCs w:val="28"/>
+        </w:rPr>
+        <w:t xml:space="preserve"> le mod « wave » avec</w:t>
+      </w:r>
+      <w:r>
+        <w:rPr>
+          <w:sz w:val="28"/>
+          <w:szCs w:val="28"/>
+        </w:rPr>
+        <w:t xml:space="preserve"> la trajectoire d’une note</w:t>
+      </w:r>
+      <w:r>
+        <w:rPr>
+          <w:sz w:val="28"/>
+          <w:szCs w:val="28"/>
+        </w:rPr>
+        <w:t xml:space="preserve"> (ligne bleu</w:t>
+      </w:r>
+      <w:r>
+        <w:rPr>
+          <w:sz w:val="28"/>
+          <w:szCs w:val="28"/>
+        </w:rPr>
+        <w:t>) et</w:t>
+      </w:r>
+      <w:r>
+        <w:rPr>
+          <w:sz w:val="28"/>
+          <w:szCs w:val="28"/>
+        </w:rPr>
+        <w:t xml:space="preserve"> la ligne noir</w:t>
+      </w:r>
+      <w:r>
+        <w:rPr>
+          <w:sz w:val="28"/>
+          <w:szCs w:val="28"/>
+        </w:rPr>
+        <w:t>e</w:t>
+      </w:r>
+      <w:r>
+        <w:rPr>
+          <w:sz w:val="28"/>
+          <w:szCs w:val="28"/>
+        </w:rPr>
+        <w:t xml:space="preserve"> qui représente la trajectoire initiale </w:t>
+      </w:r>
+      <w:r>
+        <w:rPr>
+          <w:sz w:val="28"/>
+          <w:szCs w:val="28"/>
+        </w:rPr>
+        <w:t>de la note</w:t>
+      </w:r>
+      <w:r>
+        <w:rPr>
+          <w:sz w:val="28"/>
+          <w:szCs w:val="28"/>
+        </w:rPr>
+        <w:t> :</w:t>
+      </w:r>
+    </w:p>
+    <w:p>
+      <w:pPr>
+        <w:rPr>
+          <w:sz w:val="28"/>
+          <w:szCs w:val="28"/>
+        </w:rPr>
+      </w:pPr>
+      <w:r>
+        <w:rPr>
+          <w:noProof/>
         </w:rPr>
         <w:lastRenderedPageBreak/>
-        <w:t>la même chose, mais chaque note va avoir une amplitude et une période</w:t>
-      </w:r>
-      <w:r>
-        <w:rPr>
-          <w:sz w:val="28"/>
-          <w:szCs w:val="28"/>
-        </w:rPr>
-        <w:t xml:space="preserve"> différente.</w:t>
-      </w:r>
-      <w:r>
-        <w:rPr>
-          <w:sz w:val="28"/>
-          <w:szCs w:val="28"/>
-        </w:rPr>
-        <w:t xml:space="preserve"> Voici à quoi pourrait ressembler la trajectoire d’une note</w:t>
-      </w:r>
-      <w:r>
-        <w:rPr>
-          <w:sz w:val="28"/>
-          <w:szCs w:val="28"/>
-        </w:rPr>
-        <w:t xml:space="preserve"> (ligne bleu)</w:t>
-      </w:r>
-      <w:r>
-        <w:rPr>
-          <w:sz w:val="28"/>
-          <w:szCs w:val="28"/>
-        </w:rPr>
-        <w:t xml:space="preserve">, avec la ligne noir qui représente la trajectoire initiale </w:t>
-      </w:r>
-      <w:r>
-        <w:rPr>
-          <w:sz w:val="28"/>
-          <w:szCs w:val="28"/>
-        </w:rPr>
-        <w:t>de la note</w:t>
-      </w:r>
-      <w:r>
-        <w:rPr>
-          <w:sz w:val="28"/>
-          <w:szCs w:val="28"/>
-        </w:rPr>
-        <w:t> :</w:t>
-      </w:r>
-    </w:p>
-    <w:p>
-      <w:pPr>
-        <w:rPr>
-          <w:sz w:val="28"/>
-          <w:szCs w:val="28"/>
-        </w:rPr>
-      </w:pPr>
-      <w:r>
-        <w:rPr>
-          <w:noProof/>
-        </w:rPr>
         <w:drawing>
           <wp:anchor distT="0" distB="0" distL="114300" distR="114300" simplePos="0" relativeHeight="251659264" behindDoc="1" locked="0" layoutInCell="1" allowOverlap="1" wp14:anchorId="344C6F51" wp14:editId="7054CB07">
             <wp:simplePos x="0" y="0"/>
@@ -4186,13 +4665,13 @@
     <w:qFormat/>
     <w:rsid w:val="00500C2F"/>
   </w:style>
-  <w:style w:type="character" w:default="1" w:styleId="Policepardfaut">
+  <w:style w:type="character" w:default="1" w:styleId="DefaultParagraphFont">
     <w:name w:val="Default Paragraph Font"/>
     <w:uiPriority w:val="1"/>
     <w:semiHidden/>
     <w:unhideWhenUsed/>
   </w:style>
-  <w:style w:type="table" w:default="1" w:styleId="TableauNormal">
+  <w:style w:type="table" w:default="1" w:styleId="TableNormal">
     <w:name w:val="Normal Table"/>
     <w:uiPriority w:val="99"/>
     <w:semiHidden/>
@@ -4207,16 +4686,16 @@
       </w:tblCellMar>
     </w:tblPr>
   </w:style>
-  <w:style w:type="numbering" w:default="1" w:styleId="Aucuneliste">
+  <w:style w:type="numbering" w:default="1" w:styleId="NoList">
     <w:name w:val="No List"/>
     <w:uiPriority w:val="99"/>
     <w:semiHidden/>
     <w:unhideWhenUsed/>
   </w:style>
-  <w:style w:type="paragraph" w:styleId="PrformatHTML">
+  <w:style w:type="paragraph" w:styleId="HTMLPreformatted">
     <w:name w:val="HTML Preformatted"/>
     <w:basedOn w:val="Normal"/>
-    <w:link w:val="PrformatHTMLCar"/>
+    <w:link w:val="HTMLPreformattedChar"/>
     <w:uiPriority w:val="99"/>
     <w:semiHidden/>
     <w:unhideWhenUsed/>
@@ -4249,10 +4728,10 @@
       <w:lang w:eastAsia="fr-CA"/>
     </w:rPr>
   </w:style>
-  <w:style w:type="character" w:customStyle="1" w:styleId="PrformatHTMLCar">
-    <w:name w:val="Préformaté HTML Car"/>
-    <w:basedOn w:val="Policepardfaut"/>
-    <w:link w:val="PrformatHTML"/>
+  <w:style w:type="character" w:customStyle="1" w:styleId="HTMLPreformattedChar">
+    <w:name w:val="HTML Preformatted Char"/>
+    <w:basedOn w:val="DefaultParagraphFont"/>
+    <w:link w:val="HTMLPreformatted"/>
     <w:uiPriority w:val="99"/>
     <w:semiHidden/>
     <w:rsid w:val="00354D6F"/>
@@ -4265,7 +4744,7 @@
   </w:style>
   <w:style w:type="character" w:customStyle="1" w:styleId="token">
     <w:name w:val="token"/>
-    <w:basedOn w:val="Policepardfaut"/>
+    <w:basedOn w:val="DefaultParagraphFont"/>
     <w:rsid w:val="00354D6F"/>
   </w:style>
 </w:styles>

</xml_diff>